<commit_message>
- Updated the Report - Added the ability to add non Slow Insurance cars in Accidents - Fixed overflowing in List Invoices View - Updated README
</commit_message>
<xml_diff>
--- a/RelatórioPAP_SlowInsurance.docx
+++ b/RelatórioPAP_SlowInsurance.docx
@@ -182,6 +182,100 @@
     <w:p>
       <w:pPr>
         <w:ind w:left="0"/>
+        <w:jc w:val="center"/>
+        <w:rPr>
+          <w:rFonts w:asciiTheme="majorHAnsi" w:hAnsiTheme="majorHAnsi" w:cstheme="majorHAnsi"/>
+        </w:rPr>
+      </w:pPr>
+      <w:r>
+        <w:rPr>
+          <w:rFonts w:asciiTheme="majorHAnsi" w:hAnsiTheme="majorHAnsi" w:cstheme="majorHAnsi"/>
+          <w:sz w:val="96"/>
+          <w:szCs w:val="96"/>
+        </w:rPr>
+        <w:t>Slow Insurance</w:t>
+      </w:r>
+    </w:p>
+    <w:p>
+      <w:pPr>
+        <w:ind w:firstLine="284"/>
+        <w:jc w:val="right"/>
+        <w:rPr>
+          <w:rFonts w:asciiTheme="majorHAnsi" w:hAnsiTheme="majorHAnsi" w:cstheme="majorHAnsi"/>
+        </w:rPr>
+      </w:pPr>
+      <w:r>
+        <w:rPr>
+          <w:noProof/>
+        </w:rPr>
+        <w:drawing>
+          <wp:anchor distT="0" distB="0" distL="114300" distR="114300" simplePos="0" relativeHeight="251666432" behindDoc="1" locked="0" layoutInCell="1" allowOverlap="1" wp14:anchorId="7B801E4E" wp14:editId="4B62DF77">
+            <wp:simplePos x="0" y="0"/>
+            <wp:positionH relativeFrom="margin">
+              <wp:align>center</wp:align>
+            </wp:positionH>
+            <wp:positionV relativeFrom="paragraph">
+              <wp:posOffset>341448</wp:posOffset>
+            </wp:positionV>
+            <wp:extent cx="3181350" cy="3181350"/>
+            <wp:effectExtent l="0" t="0" r="0" b="0"/>
+            <wp:wrapTopAndBottom/>
+            <wp:docPr id="1" name="Picture 1"/>
+            <wp:cNvGraphicFramePr>
+              <a:graphicFrameLocks xmlns:a="http://schemas.openxmlformats.org/drawingml/2006/main" noChangeAspect="1"/>
+            </wp:cNvGraphicFramePr>
+            <a:graphic xmlns:a="http://schemas.openxmlformats.org/drawingml/2006/main">
+              <a:graphicData uri="http://schemas.openxmlformats.org/drawingml/2006/picture">
+                <pic:pic xmlns:pic="http://schemas.openxmlformats.org/drawingml/2006/picture">
+                  <pic:nvPicPr>
+                    <pic:cNvPr id="0" name="Picture 1"/>
+                    <pic:cNvPicPr>
+                      <a:picLocks noChangeAspect="1" noChangeArrowheads="1"/>
+                    </pic:cNvPicPr>
+                  </pic:nvPicPr>
+                  <pic:blipFill>
+                    <a:blip r:embed="rId10">
+                      <a:extLst>
+                        <a:ext uri="{28A0092B-C50C-407E-A947-70E740481C1C}">
+                          <a14:useLocalDpi xmlns:a14="http://schemas.microsoft.com/office/drawing/2010/main" val="0"/>
+                        </a:ext>
+                      </a:extLst>
+                    </a:blip>
+                    <a:srcRect/>
+                    <a:stretch>
+                      <a:fillRect/>
+                    </a:stretch>
+                  </pic:blipFill>
+                  <pic:spPr bwMode="auto">
+                    <a:xfrm>
+                      <a:off x="0" y="0"/>
+                      <a:ext cx="3181350" cy="3181350"/>
+                    </a:xfrm>
+                    <a:prstGeom prst="rect">
+                      <a:avLst/>
+                    </a:prstGeom>
+                    <a:noFill/>
+                    <a:ln>
+                      <a:noFill/>
+                    </a:ln>
+                  </pic:spPr>
+                </pic:pic>
+              </a:graphicData>
+            </a:graphic>
+            <wp14:sizeRelH relativeFrom="margin">
+              <wp14:pctWidth>0</wp14:pctWidth>
+            </wp14:sizeRelH>
+            <wp14:sizeRelV relativeFrom="margin">
+              <wp14:pctHeight>0</wp14:pctHeight>
+            </wp14:sizeRelV>
+          </wp:anchor>
+        </w:drawing>
+      </w:r>
+    </w:p>
+    <w:p>
+      <w:pPr>
+        <w:ind w:firstLine="284"/>
+        <w:jc w:val="right"/>
         <w:rPr>
           <w:rFonts w:asciiTheme="majorHAnsi" w:hAnsiTheme="majorHAnsi" w:cstheme="majorHAnsi"/>
         </w:rPr>
@@ -197,15 +291,17 @@
     </w:p>
     <w:p>
       <w:pPr>
-        <w:ind w:left="0"/>
-        <w:rPr>
-          <w:rFonts w:asciiTheme="majorHAnsi" w:hAnsiTheme="majorHAnsi" w:cstheme="majorHAnsi"/>
-        </w:rPr>
-      </w:pPr>
-    </w:p>
-    <w:p>
-      <w:pPr>
-        <w:ind w:left="0"/>
+        <w:ind w:firstLine="284"/>
+        <w:jc w:val="center"/>
+        <w:rPr>
+          <w:rFonts w:asciiTheme="majorHAnsi" w:hAnsiTheme="majorHAnsi" w:cstheme="majorHAnsi"/>
+        </w:rPr>
+      </w:pPr>
+    </w:p>
+    <w:p>
+      <w:pPr>
+        <w:ind w:firstLine="284"/>
+        <w:jc w:val="center"/>
         <w:rPr>
           <w:rFonts w:asciiTheme="majorHAnsi" w:hAnsiTheme="majorHAnsi" w:cstheme="majorHAnsi"/>
         </w:rPr>
@@ -222,131 +318,48 @@
       <w:r>
         <w:rPr>
           <w:rFonts w:asciiTheme="majorHAnsi" w:hAnsiTheme="majorHAnsi" w:cstheme="majorHAnsi"/>
-          <w:sz w:val="96"/>
-          <w:szCs w:val="96"/>
-        </w:rPr>
-        <w:t xml:space="preserve">Slow </w:t>
-      </w:r>
-      <w:proofErr w:type="spellStart"/>
-      <w:r>
-        <w:rPr>
-          <w:rFonts w:asciiTheme="majorHAnsi" w:hAnsiTheme="majorHAnsi" w:cstheme="majorHAnsi"/>
-          <w:sz w:val="96"/>
-          <w:szCs w:val="96"/>
-        </w:rPr>
-        <w:t>Insurance</w:t>
-      </w:r>
-      <w:proofErr w:type="spellEnd"/>
-    </w:p>
-    <w:p>
-      <w:pPr>
-        <w:ind w:firstLine="284"/>
-        <w:jc w:val="right"/>
-        <w:rPr>
-          <w:rFonts w:asciiTheme="majorHAnsi" w:hAnsiTheme="majorHAnsi" w:cstheme="majorHAnsi"/>
-        </w:rPr>
-      </w:pPr>
-    </w:p>
-    <w:p>
-      <w:pPr>
-        <w:ind w:firstLine="284"/>
-        <w:jc w:val="right"/>
-        <w:rPr>
-          <w:rFonts w:asciiTheme="majorHAnsi" w:hAnsiTheme="majorHAnsi" w:cstheme="majorHAnsi"/>
-        </w:rPr>
-      </w:pPr>
-    </w:p>
-    <w:p>
-      <w:pPr>
-        <w:ind w:firstLine="284"/>
-        <w:jc w:val="right"/>
-        <w:rPr>
-          <w:rFonts w:asciiTheme="majorHAnsi" w:hAnsiTheme="majorHAnsi" w:cstheme="majorHAnsi"/>
-        </w:rPr>
-      </w:pPr>
-      <w:bookmarkStart w:id="0" w:name="_gjdgxs" w:colFirst="0" w:colLast="0"/>
-      <w:bookmarkEnd w:id="0"/>
-    </w:p>
-    <w:p>
-      <w:pPr>
-        <w:ind w:firstLine="284"/>
-        <w:jc w:val="right"/>
-        <w:rPr>
-          <w:rFonts w:asciiTheme="majorHAnsi" w:hAnsiTheme="majorHAnsi" w:cstheme="majorHAnsi"/>
-        </w:rPr>
-      </w:pPr>
-    </w:p>
-    <w:p>
-      <w:pPr>
-        <w:ind w:firstLine="284"/>
-        <w:jc w:val="right"/>
-        <w:rPr>
-          <w:rFonts w:asciiTheme="majorHAnsi" w:hAnsiTheme="majorHAnsi" w:cstheme="majorHAnsi"/>
-        </w:rPr>
-      </w:pPr>
-    </w:p>
-    <w:p>
-      <w:pPr>
-        <w:ind w:firstLine="284"/>
-        <w:jc w:val="right"/>
-        <w:rPr>
-          <w:rFonts w:asciiTheme="majorHAnsi" w:hAnsiTheme="majorHAnsi" w:cstheme="majorHAnsi"/>
-        </w:rPr>
-      </w:pPr>
-    </w:p>
-    <w:p>
-      <w:pPr>
-        <w:ind w:firstLine="284"/>
-        <w:jc w:val="right"/>
-        <w:rPr>
-          <w:rFonts w:asciiTheme="majorHAnsi" w:hAnsiTheme="majorHAnsi" w:cstheme="majorHAnsi"/>
-        </w:rPr>
-      </w:pPr>
-    </w:p>
-    <w:p>
-      <w:pPr>
-        <w:ind w:firstLine="284"/>
-        <w:jc w:val="right"/>
-        <w:rPr>
-          <w:rFonts w:asciiTheme="majorHAnsi" w:hAnsiTheme="majorHAnsi" w:cstheme="majorHAnsi"/>
-        </w:rPr>
-      </w:pPr>
-    </w:p>
-    <w:p>
-      <w:pPr>
-        <w:ind w:firstLine="284"/>
-        <w:jc w:val="right"/>
-        <w:rPr>
-          <w:rFonts w:asciiTheme="majorHAnsi" w:hAnsiTheme="majorHAnsi" w:cstheme="majorHAnsi"/>
-        </w:rPr>
-      </w:pPr>
-    </w:p>
-    <w:p>
-      <w:pPr>
-        <w:ind w:firstLine="284"/>
-        <w:jc w:val="right"/>
-        <w:rPr>
-          <w:rFonts w:asciiTheme="majorHAnsi" w:hAnsiTheme="majorHAnsi" w:cstheme="majorHAnsi"/>
-        </w:rPr>
-      </w:pPr>
-    </w:p>
-    <w:p>
-      <w:pPr>
-        <w:ind w:firstLine="284"/>
-        <w:jc w:val="right"/>
-        <w:rPr>
-          <w:rFonts w:asciiTheme="majorHAnsi" w:hAnsiTheme="majorHAnsi" w:cstheme="majorHAnsi"/>
-        </w:rPr>
-      </w:pPr>
-    </w:p>
-    <w:p>
-      <w:pPr>
-        <w:ind w:firstLine="284"/>
-        <w:jc w:val="right"/>
-        <w:rPr>
-          <w:rFonts w:asciiTheme="majorHAnsi" w:hAnsiTheme="majorHAnsi" w:cstheme="majorHAnsi"/>
-        </w:rPr>
-      </w:pPr>
+        </w:rPr>
+        <w:t>David Costa e Moura Rebelo</w:t>
+      </w:r>
+    </w:p>
+    <w:p>
+      <w:pPr>
+        <w:ind w:left="0"/>
+        <w:jc w:val="center"/>
+        <w:rPr>
+          <w:rFonts w:asciiTheme="majorHAnsi" w:hAnsiTheme="majorHAnsi" w:cstheme="majorHAnsi"/>
+        </w:rPr>
+      </w:pPr>
+      <w:r>
+        <w:rPr>
+          <w:rFonts w:asciiTheme="majorHAnsi" w:hAnsiTheme="majorHAnsi" w:cstheme="majorHAnsi"/>
+        </w:rPr>
+        <w:t xml:space="preserve">TURMA: </w:t>
+      </w:r>
+      <w:r>
+        <w:rPr>
+          <w:rFonts w:asciiTheme="majorHAnsi" w:hAnsiTheme="majorHAnsi" w:cstheme="majorHAnsi"/>
+        </w:rPr>
+        <w:t>12</w:t>
+      </w:r>
+      <w:r>
+        <w:rPr>
+          <w:rFonts w:asciiTheme="majorHAnsi" w:hAnsiTheme="majorHAnsi" w:cstheme="majorHAnsi"/>
+        </w:rPr>
+        <w:t xml:space="preserve"> N</w:t>
+      </w:r>
+      <w:r>
+        <w:rPr>
+          <w:rFonts w:asciiTheme="majorHAnsi" w:hAnsiTheme="majorHAnsi" w:cstheme="majorHAnsi"/>
+        </w:rPr>
+        <w:t xml:space="preserve">ÚMERO: </w:t>
+      </w:r>
+      <w:r>
+        <w:rPr>
+          <w:rFonts w:asciiTheme="majorHAnsi" w:hAnsiTheme="majorHAnsi" w:cstheme="majorHAnsi"/>
+        </w:rPr>
+        <w:t>8</w:t>
+      </w:r>
     </w:p>
     <w:p>
       <w:pPr>
@@ -356,12 +369,6 @@
           <w:rFonts w:asciiTheme="majorHAnsi" w:hAnsiTheme="majorHAnsi" w:cstheme="majorHAnsi"/>
         </w:rPr>
       </w:pPr>
-      <w:r>
-        <w:rPr>
-          <w:rFonts w:asciiTheme="majorHAnsi" w:hAnsiTheme="majorHAnsi" w:cstheme="majorHAnsi"/>
-        </w:rPr>
-        <w:t>David Costa e Moura Rebelo</w:t>
-      </w:r>
     </w:p>
     <w:p>
       <w:pPr>
@@ -371,36 +378,6 @@
           <w:rFonts w:asciiTheme="majorHAnsi" w:hAnsiTheme="majorHAnsi" w:cstheme="majorHAnsi"/>
         </w:rPr>
       </w:pPr>
-      <w:r>
-        <w:rPr>
-          <w:rFonts w:asciiTheme="majorHAnsi" w:hAnsiTheme="majorHAnsi" w:cstheme="majorHAnsi"/>
-        </w:rPr>
-        <w:t xml:space="preserve">TURMA: </w:t>
-      </w:r>
-      <w:r>
-        <w:rPr>
-          <w:rFonts w:asciiTheme="majorHAnsi" w:hAnsiTheme="majorHAnsi" w:cstheme="majorHAnsi"/>
-        </w:rPr>
-        <w:t>12</w:t>
-      </w:r>
-      <w:r>
-        <w:rPr>
-          <w:rFonts w:asciiTheme="majorHAnsi" w:hAnsiTheme="majorHAnsi" w:cstheme="majorHAnsi"/>
-        </w:rPr>
-        <w:t xml:space="preserve"> N</w:t>
-      </w:r>
-      <w:r>
-        <w:rPr>
-          <w:rFonts w:asciiTheme="majorHAnsi" w:hAnsiTheme="majorHAnsi" w:cstheme="majorHAnsi"/>
-        </w:rPr>
-        <w:t xml:space="preserve">ÚMERO: </w:t>
-      </w:r>
-      <w:r>
-        <w:rPr>
-          <w:rFonts w:asciiTheme="majorHAnsi" w:hAnsiTheme="majorHAnsi" w:cstheme="majorHAnsi"/>
-        </w:rPr>
-        <w:t>8</w:t>
-      </w:r>
     </w:p>
     <w:p>
       <w:pPr>
@@ -410,6 +387,36 @@
           <w:rFonts w:asciiTheme="majorHAnsi" w:hAnsiTheme="majorHAnsi" w:cstheme="majorHAnsi"/>
         </w:rPr>
       </w:pPr>
+      <w:r>
+        <w:rPr>
+          <w:rFonts w:asciiTheme="majorHAnsi" w:hAnsiTheme="majorHAnsi" w:cstheme="majorHAnsi"/>
+        </w:rPr>
+        <w:t xml:space="preserve">Prova de Aptidão Profissional </w:t>
+      </w:r>
+      <w:r>
+        <w:rPr>
+          <w:rFonts w:asciiTheme="majorHAnsi" w:hAnsiTheme="majorHAnsi" w:cstheme="majorHAnsi"/>
+        </w:rPr>
+        <w:t>realizada sob orientação d</w:t>
+      </w:r>
+      <w:r>
+        <w:rPr>
+          <w:rFonts w:asciiTheme="majorHAnsi" w:hAnsiTheme="majorHAnsi" w:cstheme="majorHAnsi"/>
+        </w:rPr>
+        <w:t>a</w:t>
+      </w:r>
+      <w:r>
+        <w:rPr>
+          <w:rFonts w:asciiTheme="majorHAnsi" w:hAnsiTheme="majorHAnsi" w:cstheme="majorHAnsi"/>
+        </w:rPr>
+        <w:t xml:space="preserve"> Professor</w:t>
+      </w:r>
+      <w:r>
+        <w:rPr>
+          <w:rFonts w:asciiTheme="majorHAnsi" w:hAnsiTheme="majorHAnsi" w:cstheme="majorHAnsi"/>
+        </w:rPr>
+        <w:t>a Sílvia Ferreira e Professora Anabela Abrantes</w:t>
+      </w:r>
     </w:p>
     <w:p>
       <w:pPr>
@@ -423,54 +430,6 @@
     <w:p>
       <w:pPr>
         <w:ind w:firstLine="284"/>
-        <w:jc w:val="left"/>
-        <w:rPr>
-          <w:rFonts w:asciiTheme="majorHAnsi" w:hAnsiTheme="majorHAnsi" w:cstheme="majorHAnsi"/>
-        </w:rPr>
-      </w:pPr>
-      <w:r>
-        <w:rPr>
-          <w:rFonts w:asciiTheme="majorHAnsi" w:hAnsiTheme="majorHAnsi" w:cstheme="majorHAnsi"/>
-        </w:rPr>
-        <w:t xml:space="preserve">Prova de Aptidão Profissional </w:t>
-      </w:r>
-      <w:r>
-        <w:rPr>
-          <w:rFonts w:asciiTheme="majorHAnsi" w:hAnsiTheme="majorHAnsi" w:cstheme="majorHAnsi"/>
-        </w:rPr>
-        <w:t>realizada sob orientação d</w:t>
-      </w:r>
-      <w:r>
-        <w:rPr>
-          <w:rFonts w:asciiTheme="majorHAnsi" w:hAnsiTheme="majorHAnsi" w:cstheme="majorHAnsi"/>
-        </w:rPr>
-        <w:t>a</w:t>
-      </w:r>
-      <w:r>
-        <w:rPr>
-          <w:rFonts w:asciiTheme="majorHAnsi" w:hAnsiTheme="majorHAnsi" w:cstheme="majorHAnsi"/>
-        </w:rPr>
-        <w:t xml:space="preserve"> Professor</w:t>
-      </w:r>
-      <w:r>
-        <w:rPr>
-          <w:rFonts w:asciiTheme="majorHAnsi" w:hAnsiTheme="majorHAnsi" w:cstheme="majorHAnsi"/>
-        </w:rPr>
-        <w:t>a Sílvia Ferreira e Professora Anabela Abrantes</w:t>
-      </w:r>
-    </w:p>
-    <w:p>
-      <w:pPr>
-        <w:ind w:firstLine="284"/>
-        <w:jc w:val="left"/>
-        <w:rPr>
-          <w:rFonts w:asciiTheme="majorHAnsi" w:hAnsiTheme="majorHAnsi" w:cstheme="majorHAnsi"/>
-        </w:rPr>
-      </w:pPr>
-    </w:p>
-    <w:p>
-      <w:pPr>
-        <w:ind w:firstLine="284"/>
         <w:jc w:val="center"/>
         <w:rPr>
           <w:rFonts w:asciiTheme="majorHAnsi" w:hAnsiTheme="majorHAnsi" w:cstheme="majorHAnsi"/>
@@ -483,7 +442,7 @@
         <w:rPr>
           <w:rFonts w:asciiTheme="majorHAnsi" w:hAnsiTheme="majorHAnsi" w:cstheme="majorHAnsi"/>
         </w:rPr>
-        <w:t xml:space="preserve"> Lisboa, XX de junho de 2023</w:t>
+        <w:t>Lisboa, XX de junho de 2023</w:t>
       </w:r>
     </w:p>
     <w:p>
@@ -1784,11 +1743,16 @@
     </w:sdt>
     <w:p>
       <w:pPr>
-        <w:ind w:firstLine="284"/>
-        <w:rPr>
-          <w:rFonts w:asciiTheme="majorHAnsi" w:hAnsiTheme="majorHAnsi" w:cstheme="majorHAnsi"/>
-        </w:rPr>
-      </w:pPr>
+        <w:rPr>
+          <w:rFonts w:asciiTheme="majorHAnsi" w:hAnsiTheme="majorHAnsi" w:cstheme="majorHAnsi"/>
+        </w:rPr>
+      </w:pPr>
+      <w:r>
+        <w:rPr>
+          <w:rFonts w:asciiTheme="majorHAnsi" w:hAnsiTheme="majorHAnsi" w:cstheme="majorHAnsi"/>
+        </w:rPr>
+        <w:br w:type="page"/>
+      </w:r>
     </w:p>
     <w:p>
       <w:pPr>
@@ -1927,12 +1891,12 @@
           <w:numId w:val="0"/>
         </w:numPr>
       </w:pPr>
-      <w:bookmarkStart w:id="1" w:name="_Toc115770719"/>
+      <w:bookmarkStart w:id="0" w:name="_Toc115770719"/>
       <w:r>
         <w:lastRenderedPageBreak/>
         <w:t>Agradecimentos</w:t>
       </w:r>
-      <w:bookmarkEnd w:id="1"/>
+      <w:bookmarkEnd w:id="0"/>
     </w:p>
     <w:p>
       <w:pPr>
@@ -1950,14 +1914,21 @@
         </w:numPr>
       </w:pPr>
       <w:r>
+        <w:rPr>
+          <w:b w:val="0"/>
+          <w:bCs w:val="0"/>
+        </w:rPr>
+        <w:t xml:space="preserve">Gostaria de exprimir </w:t>
+      </w:r>
+      <w:r>
         <w:br w:type="page"/>
       </w:r>
-      <w:bookmarkStart w:id="2" w:name="_Toc115770720"/>
+      <w:bookmarkStart w:id="1" w:name="_Toc115770720"/>
       <w:r>
         <w:lastRenderedPageBreak/>
         <w:t>Resumo</w:t>
       </w:r>
-      <w:bookmarkEnd w:id="2"/>
+      <w:bookmarkEnd w:id="1"/>
     </w:p>
     <w:p>
       <w:pPr>
@@ -1972,17 +1943,41 @@
         <w:jc w:val="left"/>
         <w:rPr>
           <w:rFonts w:asciiTheme="majorHAnsi" w:hAnsiTheme="majorHAnsi" w:cstheme="majorHAnsi"/>
-          <w:sz w:val="20"/>
-          <w:szCs w:val="20"/>
-        </w:rPr>
-      </w:pPr>
-      <w:r>
-        <w:rPr>
-          <w:rFonts w:asciiTheme="majorHAnsi" w:hAnsiTheme="majorHAnsi" w:cstheme="majorHAnsi"/>
-          <w:sz w:val="20"/>
-          <w:szCs w:val="20"/>
-        </w:rPr>
-        <w:t>O resumo deve ter entre 150 a 250 palavras.</w:t>
+          <w:i/>
+          <w:iCs/>
+          <w:sz w:val="20"/>
+          <w:szCs w:val="20"/>
+        </w:rPr>
+      </w:pPr>
+      <w:r>
+        <w:rPr>
+          <w:rFonts w:asciiTheme="majorHAnsi" w:hAnsiTheme="majorHAnsi" w:cstheme="majorHAnsi"/>
+          <w:i/>
+          <w:iCs/>
+          <w:sz w:val="20"/>
+          <w:szCs w:val="20"/>
+        </w:rPr>
+        <w:t xml:space="preserve">O resumo deve ter entre 150 </w:t>
+      </w:r>
+      <w:r>
+        <w:rPr>
+          <w:rFonts w:asciiTheme="majorHAnsi" w:hAnsiTheme="majorHAnsi" w:cstheme="majorHAnsi"/>
+          <w:i/>
+          <w:iCs/>
+          <w:sz w:val="20"/>
+          <w:szCs w:val="20"/>
+        </w:rPr>
+        <w:t>e</w:t>
+      </w:r>
+      <w:r>
+        <w:rPr>
+          <w:rFonts w:asciiTheme="majorHAnsi" w:hAnsiTheme="majorHAnsi" w:cstheme="majorHAnsi"/>
+          <w:i/>
+          <w:iCs/>
+          <w:sz w:val="20"/>
+          <w:szCs w:val="20"/>
+        </w:rPr>
+        <w:t xml:space="preserve"> 250 palavras.</w:t>
       </w:r>
     </w:p>
     <w:p>
@@ -1991,13 +1986,17 @@
         <w:jc w:val="left"/>
         <w:rPr>
           <w:rFonts w:asciiTheme="majorHAnsi" w:hAnsiTheme="majorHAnsi" w:cstheme="majorHAnsi"/>
-          <w:sz w:val="20"/>
-          <w:szCs w:val="20"/>
-        </w:rPr>
-      </w:pPr>
-      <w:r>
-        <w:rPr>
-          <w:rFonts w:asciiTheme="majorHAnsi" w:hAnsiTheme="majorHAnsi" w:cstheme="majorHAnsi"/>
+          <w:i/>
+          <w:iCs/>
+          <w:sz w:val="20"/>
+          <w:szCs w:val="20"/>
+        </w:rPr>
+      </w:pPr>
+      <w:r>
+        <w:rPr>
+          <w:rFonts w:asciiTheme="majorHAnsi" w:hAnsiTheme="majorHAnsi" w:cstheme="majorHAnsi"/>
+          <w:i/>
+          <w:iCs/>
           <w:sz w:val="20"/>
           <w:szCs w:val="20"/>
         </w:rPr>
@@ -2017,11 +2016,24 @@
       <w:r>
         <w:rPr>
           <w:rFonts w:asciiTheme="majorHAnsi" w:hAnsiTheme="majorHAnsi" w:cstheme="majorHAnsi"/>
+          <w:i/>
+          <w:iCs/>
           <w:sz w:val="20"/>
           <w:szCs w:val="20"/>
         </w:rPr>
         <w:t>Tipicamente faz-se um esboço no início da escrita do relatório, mas é o último capítulo a ser concluído.</w:t>
       </w:r>
+    </w:p>
+    <w:p>
+      <w:pPr>
+        <w:ind w:left="0"/>
+        <w:jc w:val="left"/>
+        <w:rPr>
+          <w:rFonts w:asciiTheme="majorHAnsi" w:hAnsiTheme="majorHAnsi" w:cstheme="majorHAnsi"/>
+          <w:sz w:val="20"/>
+          <w:szCs w:val="20"/>
+        </w:rPr>
+      </w:pPr>
     </w:p>
     <w:p>
       <w:pPr>
@@ -2060,13 +2072,13 @@
         </w:rPr>
         <w:br w:type="page"/>
       </w:r>
-      <w:bookmarkStart w:id="3" w:name="_Toc115770721"/>
+      <w:bookmarkStart w:id="2" w:name="_Toc115770721"/>
       <w:proofErr w:type="spellStart"/>
       <w:r>
         <w:lastRenderedPageBreak/>
         <w:t>Abstract</w:t>
       </w:r>
-      <w:bookmarkEnd w:id="3"/>
+      <w:bookmarkEnd w:id="2"/>
       <w:proofErr w:type="spellEnd"/>
     </w:p>
     <w:p>
@@ -2105,11 +2117,11 @@
       <w:pPr>
         <w:pStyle w:val="Heading1"/>
       </w:pPr>
-      <w:bookmarkStart w:id="4" w:name="_Toc115770722"/>
+      <w:bookmarkStart w:id="3" w:name="_Toc115770722"/>
       <w:r>
         <w:t>Introdução</w:t>
       </w:r>
-      <w:bookmarkEnd w:id="4"/>
+      <w:bookmarkEnd w:id="3"/>
     </w:p>
     <w:p>
       <w:pPr>
@@ -2357,71 +2369,71 @@
       <w:pPr>
         <w:pStyle w:val="Heading1"/>
       </w:pPr>
-      <w:bookmarkStart w:id="5" w:name="_Toc115770723"/>
+      <w:bookmarkStart w:id="4" w:name="_Toc115770723"/>
       <w:r>
         <w:lastRenderedPageBreak/>
         <w:t>Caracterização Geral do Projeto</w:t>
       </w:r>
+      <w:bookmarkEnd w:id="4"/>
+    </w:p>
+    <w:p>
+      <w:pPr>
+        <w:rPr>
+          <w:rFonts w:asciiTheme="majorHAnsi" w:hAnsiTheme="majorHAnsi" w:cstheme="majorHAnsi"/>
+        </w:rPr>
+      </w:pPr>
+    </w:p>
+    <w:p>
+      <w:pPr>
+        <w:ind w:left="0"/>
+        <w:rPr>
+          <w:rFonts w:asciiTheme="majorHAnsi" w:hAnsiTheme="majorHAnsi" w:cstheme="majorHAnsi"/>
+          <w:sz w:val="20"/>
+          <w:szCs w:val="20"/>
+        </w:rPr>
+      </w:pPr>
+      <w:r>
+        <w:rPr>
+          <w:rFonts w:asciiTheme="majorHAnsi" w:hAnsiTheme="majorHAnsi" w:cstheme="majorHAnsi"/>
+          <w:sz w:val="20"/>
+          <w:szCs w:val="20"/>
+        </w:rPr>
+        <w:t xml:space="preserve">Este capítulo terá explicações </w:t>
+      </w:r>
+      <w:r>
+        <w:rPr>
+          <w:rFonts w:asciiTheme="majorHAnsi" w:hAnsiTheme="majorHAnsi" w:cstheme="majorHAnsi"/>
+          <w:sz w:val="20"/>
+          <w:szCs w:val="20"/>
+        </w:rPr>
+        <w:t>detalhadas</w:t>
+      </w:r>
+      <w:r>
+        <w:rPr>
+          <w:rFonts w:asciiTheme="majorHAnsi" w:hAnsiTheme="majorHAnsi" w:cstheme="majorHAnsi"/>
+          <w:sz w:val="20"/>
+          <w:szCs w:val="20"/>
+        </w:rPr>
+        <w:t xml:space="preserve"> e deve incluir conceitos básicos para entender o respetivo projeto.</w:t>
+      </w:r>
+    </w:p>
+    <w:p>
+      <w:pPr>
+        <w:ind w:left="0"/>
+        <w:rPr>
+          <w:rFonts w:asciiTheme="majorHAnsi" w:hAnsiTheme="majorHAnsi" w:cstheme="majorHAnsi"/>
+        </w:rPr>
+      </w:pPr>
+    </w:p>
+    <w:p>
+      <w:pPr>
+        <w:pStyle w:val="Heading2"/>
+      </w:pPr>
+      <w:bookmarkStart w:id="5" w:name="_Toc115770724"/>
+      <w:r>
+        <w:t>Contextualização</w:t>
+      </w:r>
       <w:bookmarkEnd w:id="5"/>
-    </w:p>
-    <w:p>
-      <w:pPr>
-        <w:rPr>
-          <w:rFonts w:asciiTheme="majorHAnsi" w:hAnsiTheme="majorHAnsi" w:cstheme="majorHAnsi"/>
-        </w:rPr>
-      </w:pPr>
-    </w:p>
-    <w:p>
-      <w:pPr>
-        <w:ind w:left="0"/>
-        <w:rPr>
-          <w:rFonts w:asciiTheme="majorHAnsi" w:hAnsiTheme="majorHAnsi" w:cstheme="majorHAnsi"/>
-          <w:sz w:val="20"/>
-          <w:szCs w:val="20"/>
-        </w:rPr>
-      </w:pPr>
-      <w:r>
-        <w:rPr>
-          <w:rFonts w:asciiTheme="majorHAnsi" w:hAnsiTheme="majorHAnsi" w:cstheme="majorHAnsi"/>
-          <w:sz w:val="20"/>
-          <w:szCs w:val="20"/>
-        </w:rPr>
-        <w:t xml:space="preserve">Este capítulo terá explicações </w:t>
-      </w:r>
-      <w:r>
-        <w:rPr>
-          <w:rFonts w:asciiTheme="majorHAnsi" w:hAnsiTheme="majorHAnsi" w:cstheme="majorHAnsi"/>
-          <w:sz w:val="20"/>
-          <w:szCs w:val="20"/>
-        </w:rPr>
-        <w:t>detalhadas</w:t>
-      </w:r>
-      <w:r>
-        <w:rPr>
-          <w:rFonts w:asciiTheme="majorHAnsi" w:hAnsiTheme="majorHAnsi" w:cstheme="majorHAnsi"/>
-          <w:sz w:val="20"/>
-          <w:szCs w:val="20"/>
-        </w:rPr>
-        <w:t xml:space="preserve"> e deve incluir conceitos básicos para entender o respetivo projeto.</w:t>
-      </w:r>
-    </w:p>
-    <w:p>
-      <w:pPr>
-        <w:ind w:left="0"/>
-        <w:rPr>
-          <w:rFonts w:asciiTheme="majorHAnsi" w:hAnsiTheme="majorHAnsi" w:cstheme="majorHAnsi"/>
-        </w:rPr>
-      </w:pPr>
-    </w:p>
-    <w:p>
-      <w:pPr>
-        <w:pStyle w:val="Heading2"/>
-      </w:pPr>
-      <w:bookmarkStart w:id="6" w:name="_Toc115770724"/>
-      <w:r>
-        <w:t>Contextualização</w:t>
-      </w:r>
-      <w:bookmarkEnd w:id="6"/>
     </w:p>
     <w:p>
       <w:pPr>
@@ -2803,11 +2815,11 @@
       <w:pPr>
         <w:pStyle w:val="Heading2"/>
       </w:pPr>
-      <w:bookmarkStart w:id="7" w:name="_Toc115770725"/>
+      <w:bookmarkStart w:id="6" w:name="_Toc115770725"/>
       <w:r>
         <w:t>Tecnologias utilizadas</w:t>
       </w:r>
-      <w:bookmarkEnd w:id="7"/>
+      <w:bookmarkEnd w:id="6"/>
     </w:p>
     <w:p>
       <w:pPr>
@@ -2955,14 +2967,14 @@
       <w:pPr>
         <w:pStyle w:val="Heading2"/>
       </w:pPr>
-      <w:bookmarkStart w:id="8" w:name="_Toc115770726"/>
+      <w:bookmarkStart w:id="7" w:name="_Toc115770726"/>
       <w:r>
         <w:t>Cronograma das atividades a desenvo</w:t>
       </w:r>
       <w:r>
         <w:t>lver</w:t>
       </w:r>
-      <w:bookmarkEnd w:id="8"/>
+      <w:bookmarkEnd w:id="7"/>
     </w:p>
     <w:p>
       <w:pPr>
@@ -3077,7 +3089,7 @@
       <w:pPr>
         <w:pStyle w:val="Heading1"/>
       </w:pPr>
-      <w:bookmarkStart w:id="9" w:name="_Toc115770727"/>
+      <w:bookmarkStart w:id="8" w:name="_Toc115770727"/>
       <w:r>
         <w:lastRenderedPageBreak/>
         <w:t>O Projeto de Aptidão</w:t>
@@ -3085,38 +3097,13 @@
       <w:r>
         <w:t xml:space="preserve"> Profissional - PAP</w:t>
       </w:r>
-      <w:bookmarkEnd w:id="9"/>
+      <w:bookmarkEnd w:id="8"/>
     </w:p>
     <w:p>
       <w:pPr>
         <w:ind w:left="0"/>
       </w:pPr>
     </w:p>
-    <w:p>
-      <w:r>
-        <w:rPr>
-          <w:b/>
-          <w:bCs/>
-        </w:rPr>
-        <w:t>o modelo linear/cascata</w:t>
-      </w:r>
-      <w:r>
-        <w:t xml:space="preserve">: identificação de requisitos, análise, projeto, </w:t>
-      </w:r>
-      <w:r>
-        <w:t>codificação</w:t>
-      </w:r>
-      <w:r>
-        <w:t xml:space="preserve">, testes, </w:t>
-      </w:r>
-      <w:r>
-        <w:t>manutenção</w:t>
-      </w:r>
-      <w:r>
-        <w:t>).</w:t>
-      </w:r>
-    </w:p>
-    <w:p/>
     <w:p>
       <w:pPr>
         <w:rPr>
@@ -3643,17 +3630,6 @@
         </w:rPr>
         <w:t>Aspetos funcionais externos – entrada produz o resultado esperado</w:t>
       </w:r>
-    </w:p>
-    <w:p/>
-    <w:p>
-      <w:pPr>
-        <w:ind w:left="0"/>
-        <w:rPr>
-          <w:rFonts w:asciiTheme="majorHAnsi" w:hAnsiTheme="majorHAnsi" w:cstheme="majorHAnsi"/>
-          <w:sz w:val="20"/>
-          <w:szCs w:val="20"/>
-        </w:rPr>
-      </w:pPr>
       <w:r>
         <w:rPr>
           <w:rFonts w:asciiTheme="majorHAnsi" w:hAnsiTheme="majorHAnsi" w:cstheme="majorHAnsi"/>
@@ -3701,12 +3677,12 @@
       <w:pPr>
         <w:pStyle w:val="Heading1"/>
       </w:pPr>
-      <w:bookmarkStart w:id="10" w:name="_Toc115770728"/>
+      <w:bookmarkStart w:id="9" w:name="_Toc115770728"/>
       <w:r>
         <w:lastRenderedPageBreak/>
         <w:t>Apreciação Crítica e Conclusão</w:t>
       </w:r>
-      <w:bookmarkEnd w:id="10"/>
+      <w:bookmarkEnd w:id="9"/>
     </w:p>
     <w:p>
       <w:pPr>
@@ -3730,90 +3706,90 @@
       <w:pPr>
         <w:pStyle w:val="Heading2"/>
       </w:pPr>
-      <w:bookmarkStart w:id="11" w:name="_Toc115770729"/>
+      <w:bookmarkStart w:id="10" w:name="_Toc115770729"/>
       <w:r>
         <w:t>Apreciação Crítica do trabalho realizado</w:t>
       </w:r>
+      <w:bookmarkEnd w:id="10"/>
+    </w:p>
+    <w:p>
+      <w:pPr>
+        <w:rPr>
+          <w:rFonts w:asciiTheme="majorHAnsi" w:hAnsiTheme="majorHAnsi" w:cstheme="majorHAnsi"/>
+        </w:rPr>
+      </w:pPr>
+      <w:r>
+        <w:rPr>
+          <w:rFonts w:asciiTheme="majorHAnsi" w:hAnsiTheme="majorHAnsi" w:cstheme="majorHAnsi"/>
+        </w:rPr>
+        <w:t>Faz</w:t>
+      </w:r>
+      <w:r>
+        <w:rPr>
+          <w:rFonts w:asciiTheme="majorHAnsi" w:hAnsiTheme="majorHAnsi" w:cstheme="majorHAnsi"/>
+        </w:rPr>
+        <w:t>er</w:t>
+      </w:r>
+      <w:r>
+        <w:rPr>
+          <w:rFonts w:asciiTheme="majorHAnsi" w:hAnsiTheme="majorHAnsi" w:cstheme="majorHAnsi"/>
+        </w:rPr>
+        <w:t xml:space="preserve"> um a reflexão</w:t>
+      </w:r>
+      <w:r>
+        <w:rPr>
+          <w:rFonts w:asciiTheme="majorHAnsi" w:hAnsiTheme="majorHAnsi" w:cstheme="majorHAnsi"/>
+        </w:rPr>
+        <w:t xml:space="preserve"> identificando se</w:t>
+      </w:r>
+      <w:r>
+        <w:rPr>
+          <w:rFonts w:asciiTheme="majorHAnsi" w:hAnsiTheme="majorHAnsi" w:cstheme="majorHAnsi"/>
+        </w:rPr>
+        <w:t xml:space="preserve"> cumpriu ou não os seus objetivos iniciais, as principais dificuldades sentidas</w:t>
+      </w:r>
+      <w:r>
+        <w:rPr>
+          <w:rFonts w:asciiTheme="majorHAnsi" w:hAnsiTheme="majorHAnsi" w:cstheme="majorHAnsi"/>
+        </w:rPr>
+        <w:t xml:space="preserve"> as </w:t>
+      </w:r>
+      <w:r>
+        <w:rPr>
+          <w:rFonts w:asciiTheme="majorHAnsi" w:hAnsiTheme="majorHAnsi" w:cstheme="majorHAnsi"/>
+        </w:rPr>
+        <w:t>s</w:t>
+      </w:r>
+      <w:r>
+        <w:rPr>
+          <w:rFonts w:asciiTheme="majorHAnsi" w:hAnsiTheme="majorHAnsi" w:cstheme="majorHAnsi"/>
+        </w:rPr>
+        <w:t>oluções encontradas</w:t>
+      </w:r>
+      <w:r>
+        <w:rPr>
+          <w:rFonts w:asciiTheme="majorHAnsi" w:hAnsiTheme="majorHAnsi" w:cstheme="majorHAnsi"/>
+        </w:rPr>
+        <w:t>.</w:t>
+      </w:r>
+    </w:p>
+    <w:p>
+      <w:pPr>
+        <w:ind w:left="0"/>
+        <w:rPr>
+          <w:rFonts w:asciiTheme="majorHAnsi" w:hAnsiTheme="majorHAnsi" w:cstheme="majorHAnsi"/>
+        </w:rPr>
+      </w:pPr>
+    </w:p>
+    <w:p>
+      <w:pPr>
+        <w:pStyle w:val="Heading2"/>
+      </w:pPr>
+      <w:bookmarkStart w:id="11" w:name="_Toc115770730"/>
+      <w:r>
+        <w:t>Conclusão Final</w:t>
+      </w:r>
       <w:bookmarkEnd w:id="11"/>
-    </w:p>
-    <w:p>
-      <w:pPr>
-        <w:rPr>
-          <w:rFonts w:asciiTheme="majorHAnsi" w:hAnsiTheme="majorHAnsi" w:cstheme="majorHAnsi"/>
-        </w:rPr>
-      </w:pPr>
-      <w:r>
-        <w:rPr>
-          <w:rFonts w:asciiTheme="majorHAnsi" w:hAnsiTheme="majorHAnsi" w:cstheme="majorHAnsi"/>
-        </w:rPr>
-        <w:t>Faz</w:t>
-      </w:r>
-      <w:r>
-        <w:rPr>
-          <w:rFonts w:asciiTheme="majorHAnsi" w:hAnsiTheme="majorHAnsi" w:cstheme="majorHAnsi"/>
-        </w:rPr>
-        <w:t>er</w:t>
-      </w:r>
-      <w:r>
-        <w:rPr>
-          <w:rFonts w:asciiTheme="majorHAnsi" w:hAnsiTheme="majorHAnsi" w:cstheme="majorHAnsi"/>
-        </w:rPr>
-        <w:t xml:space="preserve"> um a reflexão</w:t>
-      </w:r>
-      <w:r>
-        <w:rPr>
-          <w:rFonts w:asciiTheme="majorHAnsi" w:hAnsiTheme="majorHAnsi" w:cstheme="majorHAnsi"/>
-        </w:rPr>
-        <w:t xml:space="preserve"> identificando se</w:t>
-      </w:r>
-      <w:r>
-        <w:rPr>
-          <w:rFonts w:asciiTheme="majorHAnsi" w:hAnsiTheme="majorHAnsi" w:cstheme="majorHAnsi"/>
-        </w:rPr>
-        <w:t xml:space="preserve"> cumpriu ou não os seus objetivos iniciais, as principais dificuldades sentidas</w:t>
-      </w:r>
-      <w:r>
-        <w:rPr>
-          <w:rFonts w:asciiTheme="majorHAnsi" w:hAnsiTheme="majorHAnsi" w:cstheme="majorHAnsi"/>
-        </w:rPr>
-        <w:t xml:space="preserve"> as </w:t>
-      </w:r>
-      <w:r>
-        <w:rPr>
-          <w:rFonts w:asciiTheme="majorHAnsi" w:hAnsiTheme="majorHAnsi" w:cstheme="majorHAnsi"/>
-        </w:rPr>
-        <w:t>s</w:t>
-      </w:r>
-      <w:r>
-        <w:rPr>
-          <w:rFonts w:asciiTheme="majorHAnsi" w:hAnsiTheme="majorHAnsi" w:cstheme="majorHAnsi"/>
-        </w:rPr>
-        <w:t>oluções encontradas</w:t>
-      </w:r>
-      <w:r>
-        <w:rPr>
-          <w:rFonts w:asciiTheme="majorHAnsi" w:hAnsiTheme="majorHAnsi" w:cstheme="majorHAnsi"/>
-        </w:rPr>
-        <w:t>.</w:t>
-      </w:r>
-    </w:p>
-    <w:p>
-      <w:pPr>
-        <w:ind w:left="0"/>
-        <w:rPr>
-          <w:rFonts w:asciiTheme="majorHAnsi" w:hAnsiTheme="majorHAnsi" w:cstheme="majorHAnsi"/>
-        </w:rPr>
-      </w:pPr>
-    </w:p>
-    <w:p>
-      <w:pPr>
-        <w:pStyle w:val="Heading2"/>
-      </w:pPr>
-      <w:bookmarkStart w:id="12" w:name="_Toc115770730"/>
-      <w:r>
-        <w:t>Conclusão Final</w:t>
-      </w:r>
-      <w:bookmarkEnd w:id="12"/>
     </w:p>
     <w:p>
       <w:pPr>
@@ -3869,12 +3845,12 @@
       <w:pPr>
         <w:pStyle w:val="Heading1"/>
       </w:pPr>
-      <w:bookmarkStart w:id="13" w:name="_Toc115770731"/>
+      <w:bookmarkStart w:id="12" w:name="_Toc115770731"/>
       <w:r>
         <w:lastRenderedPageBreak/>
         <w:t>Referências Bibliográficas</w:t>
       </w:r>
-      <w:bookmarkEnd w:id="13"/>
+      <w:bookmarkEnd w:id="12"/>
     </w:p>
     <w:p>
       <w:pPr>
@@ -3954,12 +3930,12 @@
       <w:pPr>
         <w:pStyle w:val="Heading1"/>
       </w:pPr>
-      <w:bookmarkStart w:id="14" w:name="_Toc115770732"/>
+      <w:bookmarkStart w:id="13" w:name="_Toc115770732"/>
       <w:r>
         <w:lastRenderedPageBreak/>
         <w:t>Anexos</w:t>
       </w:r>
-      <w:bookmarkEnd w:id="14"/>
+      <w:bookmarkEnd w:id="13"/>
       <w:r>
         <w:t xml:space="preserve"> </w:t>
       </w:r>
@@ -4014,7 +3990,6 @@
       <w:pPr>
         <w:spacing w:line="240" w:lineRule="auto"/>
         <w:ind w:left="0"/>
-        <w:jc w:val="center"/>
         <w:rPr>
           <w:rFonts w:asciiTheme="majorHAnsi" w:hAnsiTheme="majorHAnsi" w:cstheme="majorHAnsi"/>
           <w:b/>
@@ -4055,54 +4030,6 @@
           <w:sz w:val="36"/>
           <w:szCs w:val="36"/>
         </w:rPr>
-        <w:t xml:space="preserve">  Manual de instalação</w:t>
-      </w:r>
-    </w:p>
-    <w:p>
-      <w:pPr>
-        <w:spacing w:line="240" w:lineRule="auto"/>
-        <w:ind w:left="0"/>
-        <w:jc w:val="center"/>
-        <w:rPr>
-          <w:rFonts w:asciiTheme="majorHAnsi" w:hAnsiTheme="majorHAnsi" w:cstheme="majorHAnsi"/>
-          <w:b/>
-          <w:sz w:val="36"/>
-          <w:szCs w:val="36"/>
-        </w:rPr>
-      </w:pPr>
-    </w:p>
-    <w:p>
-      <w:pPr>
-        <w:spacing w:line="240" w:lineRule="auto"/>
-        <w:ind w:left="0"/>
-        <w:jc w:val="center"/>
-        <w:rPr>
-          <w:rFonts w:asciiTheme="majorHAnsi" w:hAnsiTheme="majorHAnsi" w:cstheme="majorHAnsi"/>
-          <w:b/>
-          <w:sz w:val="36"/>
-          <w:szCs w:val="36"/>
-        </w:rPr>
-      </w:pPr>
-    </w:p>
-    <w:p>
-      <w:pPr>
-        <w:spacing w:line="240" w:lineRule="auto"/>
-        <w:ind w:left="0"/>
-        <w:jc w:val="center"/>
-        <w:rPr>
-          <w:rFonts w:asciiTheme="majorHAnsi" w:hAnsiTheme="majorHAnsi" w:cstheme="majorHAnsi"/>
-          <w:b/>
-          <w:sz w:val="36"/>
-          <w:szCs w:val="36"/>
-        </w:rPr>
-      </w:pPr>
-      <w:r>
-        <w:rPr>
-          <w:rFonts w:asciiTheme="majorHAnsi" w:hAnsiTheme="majorHAnsi" w:cstheme="majorHAnsi"/>
-          <w:b/>
-          <w:sz w:val="36"/>
-          <w:szCs w:val="36"/>
-        </w:rPr>
         <w:t>Exemplos do código da aplicação e/ou Website</w:t>
       </w:r>
     </w:p>
@@ -4126,9 +4053,9 @@
       </w:r>
     </w:p>
     <w:sectPr>
-      <w:headerReference w:type="default" r:id="rId10"/>
-      <w:footerReference w:type="default" r:id="rId11"/>
-      <w:headerReference w:type="first" r:id="rId12"/>
+      <w:headerReference w:type="default" r:id="rId11"/>
+      <w:footerReference w:type="default" r:id="rId12"/>
+      <w:headerReference w:type="first" r:id="rId13"/>
       <w:pgSz w:w="11907" w:h="16840"/>
       <w:pgMar w:top="1134" w:right="1134" w:bottom="1134" w:left="1701" w:header="720" w:footer="482" w:gutter="0"/>
       <w:pgNumType w:start="1"/>
@@ -4194,7 +4121,15 @@
         <w:sz w:val="20"/>
         <w:szCs w:val="20"/>
       </w:rPr>
-      <w:t xml:space="preserve">Nome do aluno </w:t>
+      <w:t>David Rebelo</w:t>
+    </w:r>
+    <w:r>
+      <w:rPr>
+        <w:color w:val="000000"/>
+        <w:sz w:val="20"/>
+        <w:szCs w:val="20"/>
+      </w:rPr>
+      <w:t xml:space="preserve"> </w:t>
     </w:r>
   </w:p>
   <w:p>
@@ -4386,17 +4321,51 @@
     </w:pPr>
     <w:r>
       <w:rPr>
+        <w:noProof/>
         <w:sz w:val="20"/>
         <w:szCs w:val="20"/>
       </w:rPr>
-      <w:t>Nome do projeto</w:t>
-    </w:r>
-    <w:r>
-      <w:rPr>
-        <w:sz w:val="20"/>
-        <w:szCs w:val="20"/>
-      </w:rPr>
-      <w:tab/>
+      <w:drawing>
+        <wp:inline distT="0" distB="0" distL="0" distR="0" wp14:anchorId="2DCCAF0B" wp14:editId="0F9A89C5">
+          <wp:extent cx="359229" cy="359229"/>
+          <wp:effectExtent l="0" t="0" r="3175" b="3175"/>
+          <wp:docPr id="2" name="Picture 2"/>
+          <wp:cNvGraphicFramePr>
+            <a:graphicFrameLocks xmlns:a="http://schemas.openxmlformats.org/drawingml/2006/main" noChangeAspect="1"/>
+          </wp:cNvGraphicFramePr>
+          <a:graphic xmlns:a="http://schemas.openxmlformats.org/drawingml/2006/main">
+            <a:graphicData uri="http://schemas.openxmlformats.org/drawingml/2006/picture">
+              <pic:pic xmlns:pic="http://schemas.openxmlformats.org/drawingml/2006/picture">
+                <pic:nvPicPr>
+                  <pic:cNvPr id="2" name="Picture 2"/>
+                  <pic:cNvPicPr/>
+                </pic:nvPicPr>
+                <pic:blipFill>
+                  <a:blip r:embed="rId1">
+                    <a:extLst>
+                      <a:ext uri="{28A0092B-C50C-407E-A947-70E740481C1C}">
+                        <a14:useLocalDpi xmlns:a14="http://schemas.microsoft.com/office/drawing/2010/main" val="0"/>
+                      </a:ext>
+                    </a:extLst>
+                  </a:blip>
+                  <a:stretch>
+                    <a:fillRect/>
+                  </a:stretch>
+                </pic:blipFill>
+                <pic:spPr>
+                  <a:xfrm>
+                    <a:off x="0" y="0"/>
+                    <a:ext cx="378272" cy="378272"/>
+                  </a:xfrm>
+                  <a:prstGeom prst="rect">
+                    <a:avLst/>
+                  </a:prstGeom>
+                </pic:spPr>
+              </pic:pic>
+            </a:graphicData>
+          </a:graphic>
+        </wp:inline>
+      </w:drawing>
     </w:r>
     <w:r>
       <w:rPr>

</xml_diff>

<commit_message>
- Updated README - Updated Report
</commit_message>
<xml_diff>
--- a/RelatórioPAP_SlowInsurance.docx
+++ b/RelatórioPAP_SlowInsurance.docx
@@ -1919,14 +1919,37 @@
         <w:rPr>
           <w:b w:val="0"/>
           <w:bCs w:val="0"/>
+          <w:sz w:val="22"/>
+          <w:szCs w:val="22"/>
         </w:rPr>
       </w:pPr>
       <w:r>
         <w:rPr>
           <w:b w:val="0"/>
           <w:bCs w:val="0"/>
-        </w:rPr>
-        <w:t xml:space="preserve">Quero exprimir os meus agradecimentos aos meus professores e professoras, aos meus amigos e à minha família por terem me suportado estes três anos do curso que frequentei. </w:t>
+          <w:sz w:val="22"/>
+          <w:szCs w:val="22"/>
+        </w:rPr>
+        <w:t xml:space="preserve">Quero exprimir os </w:t>
+      </w:r>
+      <w:r>
+        <w:rPr>
+          <w:rFonts w:asciiTheme="minorHAnsi" w:hAnsiTheme="minorHAnsi" w:cstheme="minorHAnsi"/>
+          <w:b w:val="0"/>
+          <w:bCs w:val="0"/>
+          <w:sz w:val="22"/>
+          <w:szCs w:val="22"/>
+        </w:rPr>
+        <w:t>meus</w:t>
+      </w:r>
+      <w:r>
+        <w:rPr>
+          <w:b w:val="0"/>
+          <w:bCs w:val="0"/>
+          <w:sz w:val="22"/>
+          <w:szCs w:val="22"/>
+        </w:rPr>
+        <w:t xml:space="preserve"> agradecimentos aos meus professores e professoras, aos meus amigos e à minha família por terem me suportado estes três anos do curso que frequentei. </w:t>
       </w:r>
     </w:p>
     <w:p>
@@ -1943,6 +1966,8 @@
         <w:rPr>
           <w:b w:val="0"/>
           <w:bCs w:val="0"/>
+          <w:sz w:val="22"/>
+          <w:szCs w:val="22"/>
         </w:rPr>
         <w:t>Em</w:t>
       </w:r>
@@ -2099,11 +2124,13 @@
         <w:br w:type="page"/>
       </w:r>
       <w:bookmarkStart w:id="2" w:name="_Toc115770721"/>
+      <w:proofErr w:type="spellStart"/>
       <w:r>
         <w:lastRenderedPageBreak/>
         <w:t>Abstract</w:t>
       </w:r>
       <w:bookmarkEnd w:id="2"/>
+      <w:proofErr w:type="spellEnd"/>
     </w:p>
     <w:p>
       <w:pPr>
@@ -2511,15 +2538,35 @@
           <w:sz w:val="20"/>
           <w:szCs w:val="20"/>
         </w:rPr>
-        <w:t xml:space="preserve"> Qual o seu interesse nesse tema (faz parte de um hobbie</w:t>
-      </w:r>
-      <w:r>
-        <w:rPr>
-          <w:rFonts w:asciiTheme="majorHAnsi" w:hAnsiTheme="majorHAnsi" w:cstheme="majorHAnsi"/>
-          <w:sz w:val="20"/>
-          <w:szCs w:val="20"/>
-        </w:rPr>
-        <w:t>?,de</w:t>
+        <w:t xml:space="preserve"> Qual o seu interesse nesse tema (faz parte de um </w:t>
+      </w:r>
+      <w:proofErr w:type="spellStart"/>
+      <w:proofErr w:type="gramStart"/>
+      <w:r>
+        <w:rPr>
+          <w:rFonts w:asciiTheme="majorHAnsi" w:hAnsiTheme="majorHAnsi" w:cstheme="majorHAnsi"/>
+          <w:sz w:val="20"/>
+          <w:szCs w:val="20"/>
+        </w:rPr>
+        <w:t>hobbie</w:t>
+      </w:r>
+      <w:proofErr w:type="spellEnd"/>
+      <w:r>
+        <w:rPr>
+          <w:rFonts w:asciiTheme="majorHAnsi" w:hAnsiTheme="majorHAnsi" w:cstheme="majorHAnsi"/>
+          <w:sz w:val="20"/>
+          <w:szCs w:val="20"/>
+        </w:rPr>
+        <w:t>?,</w:t>
+      </w:r>
+      <w:proofErr w:type="gramEnd"/>
+      <w:r>
+        <w:rPr>
+          <w:rFonts w:asciiTheme="majorHAnsi" w:hAnsiTheme="majorHAnsi" w:cstheme="majorHAnsi"/>
+          <w:sz w:val="20"/>
+          <w:szCs w:val="20"/>
+        </w:rPr>
+        <w:t>de</w:t>
       </w:r>
       <w:r>
         <w:rPr>
@@ -2559,7 +2606,25 @@
           <w:sz w:val="20"/>
           <w:szCs w:val="20"/>
         </w:rPr>
-        <w:t>,etc…</w:t>
+        <w:t>,</w:t>
+      </w:r>
+      <w:proofErr w:type="spellStart"/>
+      <w:r>
+        <w:rPr>
+          <w:rFonts w:asciiTheme="majorHAnsi" w:hAnsiTheme="majorHAnsi" w:cstheme="majorHAnsi"/>
+          <w:sz w:val="20"/>
+          <w:szCs w:val="20"/>
+        </w:rPr>
+        <w:t>etc</w:t>
+      </w:r>
+      <w:proofErr w:type="spellEnd"/>
+      <w:r>
+        <w:rPr>
+          <w:rFonts w:asciiTheme="majorHAnsi" w:hAnsiTheme="majorHAnsi" w:cstheme="majorHAnsi"/>
+          <w:sz w:val="20"/>
+          <w:szCs w:val="20"/>
+        </w:rPr>
+        <w:t>…</w:t>
       </w:r>
       <w:r>
         <w:rPr>
@@ -2630,7 +2695,25 @@
           <w:sz w:val="20"/>
           <w:szCs w:val="20"/>
         </w:rPr>
-        <w:t xml:space="preserve">?  - pode fazer uma </w:t>
+        <w:t xml:space="preserve">?  - </w:t>
+      </w:r>
+      <w:proofErr w:type="gramStart"/>
+      <w:r>
+        <w:rPr>
+          <w:rFonts w:asciiTheme="majorHAnsi" w:hAnsiTheme="majorHAnsi" w:cstheme="majorHAnsi"/>
+          <w:sz w:val="20"/>
+          <w:szCs w:val="20"/>
+        </w:rPr>
+        <w:t>pode</w:t>
+      </w:r>
+      <w:proofErr w:type="gramEnd"/>
+      <w:r>
+        <w:rPr>
+          <w:rFonts w:asciiTheme="majorHAnsi" w:hAnsiTheme="majorHAnsi" w:cstheme="majorHAnsi"/>
+          <w:sz w:val="20"/>
+          <w:szCs w:val="20"/>
+        </w:rPr>
+        <w:t xml:space="preserve"> fazer uma </w:t>
       </w:r>
       <w:r>
         <w:rPr>
@@ -2825,127 +2908,82 @@
           <w:rFonts w:asciiTheme="majorHAnsi" w:hAnsiTheme="majorHAnsi" w:cstheme="majorHAnsi"/>
           <w:sz w:val="20"/>
           <w:szCs w:val="20"/>
-        </w:rPr>
-      </w:pPr>
-      <w:r>
-        <w:rPr>
-          <w:rFonts w:asciiTheme="majorHAnsi" w:hAnsiTheme="majorHAnsi" w:cstheme="majorHAnsi"/>
-          <w:sz w:val="20"/>
-          <w:szCs w:val="20"/>
-        </w:rPr>
-        <w:t xml:space="preserve">Identificar </w:t>
-      </w:r>
-      <w:r>
-        <w:rPr>
-          <w:rFonts w:asciiTheme="majorHAnsi" w:hAnsiTheme="majorHAnsi" w:cstheme="majorHAnsi"/>
-          <w:sz w:val="20"/>
-          <w:szCs w:val="20"/>
-        </w:rPr>
-        <w:t>os recursos e meios necessários para o desenvolvimento do projeto</w:t>
-      </w:r>
-      <w:r>
-        <w:rPr>
-          <w:rFonts w:asciiTheme="majorHAnsi" w:hAnsiTheme="majorHAnsi" w:cstheme="majorHAnsi"/>
-          <w:sz w:val="20"/>
-          <w:szCs w:val="20"/>
-        </w:rPr>
-        <w:t xml:space="preserve">: </w:t>
-      </w:r>
-      <w:r>
-        <w:rPr>
-          <w:rFonts w:asciiTheme="majorHAnsi" w:hAnsiTheme="majorHAnsi" w:cstheme="majorHAnsi"/>
-          <w:sz w:val="20"/>
-          <w:szCs w:val="20"/>
-        </w:rPr>
-        <w:t>as linguagens de programação</w:t>
-      </w:r>
-      <w:r>
-        <w:rPr>
-          <w:rFonts w:asciiTheme="majorHAnsi" w:hAnsiTheme="majorHAnsi" w:cstheme="majorHAnsi"/>
-          <w:sz w:val="20"/>
-          <w:szCs w:val="20"/>
-        </w:rPr>
-        <w:t>,</w:t>
-      </w:r>
-      <w:r>
-        <w:rPr>
-          <w:rFonts w:asciiTheme="majorHAnsi" w:hAnsiTheme="majorHAnsi" w:cstheme="majorHAnsi"/>
-          <w:sz w:val="20"/>
-          <w:szCs w:val="20"/>
-        </w:rPr>
-        <w:t xml:space="preserve"> </w:t>
-      </w:r>
-      <w:r>
-        <w:rPr>
-          <w:rFonts w:asciiTheme="majorHAnsi" w:hAnsiTheme="majorHAnsi" w:cstheme="majorHAnsi"/>
-          <w:sz w:val="20"/>
-          <w:szCs w:val="20"/>
-        </w:rPr>
-        <w:t>o</w:t>
-      </w:r>
-      <w:r>
-        <w:rPr>
-          <w:rFonts w:asciiTheme="majorHAnsi" w:hAnsiTheme="majorHAnsi" w:cstheme="majorHAnsi"/>
-          <w:sz w:val="20"/>
-          <w:szCs w:val="20"/>
-        </w:rPr>
-        <w:t xml:space="preserve"> SGBD usado,</w:t>
-      </w:r>
-      <w:r>
-        <w:rPr>
-          <w:rFonts w:asciiTheme="majorHAnsi" w:hAnsiTheme="majorHAnsi" w:cstheme="majorHAnsi"/>
-          <w:sz w:val="20"/>
-          <w:szCs w:val="20"/>
-        </w:rPr>
-        <w:t xml:space="preserve"> </w:t>
-      </w:r>
-      <w:r>
-        <w:rPr>
-          <w:rFonts w:asciiTheme="majorHAnsi" w:hAnsiTheme="majorHAnsi" w:cstheme="majorHAnsi"/>
-          <w:sz w:val="20"/>
-          <w:szCs w:val="20"/>
-        </w:rPr>
-        <w:t>o software</w:t>
-      </w:r>
-      <w:r>
-        <w:rPr>
-          <w:rFonts w:asciiTheme="majorHAnsi" w:hAnsiTheme="majorHAnsi" w:cstheme="majorHAnsi"/>
-          <w:sz w:val="20"/>
-          <w:szCs w:val="20"/>
-        </w:rPr>
-        <w:t xml:space="preserve">, como interagem </w:t>
-      </w:r>
-      <w:r>
-        <w:rPr>
-          <w:rFonts w:asciiTheme="majorHAnsi" w:hAnsiTheme="majorHAnsi" w:cstheme="majorHAnsi"/>
-          <w:sz w:val="20"/>
-          <w:szCs w:val="20"/>
-        </w:rPr>
-        <w:t>no projeto</w:t>
-      </w:r>
-      <w:r>
-        <w:rPr>
-          <w:rFonts w:asciiTheme="majorHAnsi" w:hAnsiTheme="majorHAnsi" w:cstheme="majorHAnsi"/>
-          <w:sz w:val="20"/>
-          <w:szCs w:val="20"/>
-        </w:rPr>
-        <w:t xml:space="preserve"> (podem apresentar um esquema com a relação entre as diferentes tecnologias</w:t>
-      </w:r>
-      <w:r>
-        <w:rPr>
-          <w:rFonts w:asciiTheme="majorHAnsi" w:hAnsiTheme="majorHAnsi" w:cstheme="majorHAnsi"/>
-          <w:sz w:val="20"/>
-          <w:szCs w:val="20"/>
-        </w:rPr>
-        <w:t xml:space="preserve"> no vosso projeto</w:t>
-      </w:r>
-      <w:r>
-        <w:rPr>
-          <w:rFonts w:asciiTheme="majorHAnsi" w:hAnsiTheme="majorHAnsi" w:cstheme="majorHAnsi"/>
-          <w:sz w:val="20"/>
-          <w:szCs w:val="20"/>
-        </w:rPr>
-        <w:t xml:space="preserve">) </w:t>
+          <w:lang w:val="en-GB"/>
+        </w:rPr>
+      </w:pPr>
+      <w:r>
+        <w:rPr>
+          <w:rFonts w:asciiTheme="majorHAnsi" w:hAnsiTheme="majorHAnsi" w:cstheme="majorHAnsi"/>
+          <w:sz w:val="20"/>
+          <w:szCs w:val="20"/>
+        </w:rPr>
+        <w:t>- HTML</w:t>
+      </w:r>
+      <w:r>
+        <w:rPr>
+          <w:rFonts w:asciiTheme="majorHAnsi" w:hAnsiTheme="majorHAnsi" w:cstheme="majorHAnsi"/>
+          <w:sz w:val="20"/>
+          <w:szCs w:val="20"/>
+        </w:rPr>
+        <w:t xml:space="preserve">, </w:t>
+      </w:r>
+      <w:r>
+        <w:rPr>
+          <w:rFonts w:asciiTheme="majorHAnsi" w:hAnsiTheme="majorHAnsi" w:cstheme="majorHAnsi"/>
+          <w:sz w:val="20"/>
+          <w:szCs w:val="20"/>
+        </w:rPr>
+        <w:t>CSS</w:t>
+      </w:r>
+      <w:r>
+        <w:rPr>
+          <w:rFonts w:asciiTheme="majorHAnsi" w:hAnsiTheme="majorHAnsi" w:cstheme="majorHAnsi"/>
+          <w:sz w:val="20"/>
+          <w:szCs w:val="20"/>
+        </w:rPr>
+        <w:t xml:space="preserve">, </w:t>
+      </w:r>
+      <w:r>
+        <w:rPr>
+          <w:rFonts w:asciiTheme="majorHAnsi" w:hAnsiTheme="majorHAnsi" w:cstheme="majorHAnsi"/>
+          <w:sz w:val="20"/>
+          <w:szCs w:val="20"/>
+        </w:rPr>
+        <w:t>JS</w:t>
+      </w:r>
+      <w:r>
+        <w:rPr>
+          <w:rFonts w:asciiTheme="majorHAnsi" w:hAnsiTheme="majorHAnsi" w:cstheme="majorHAnsi"/>
+          <w:sz w:val="20"/>
+          <w:szCs w:val="20"/>
+        </w:rPr>
+        <w:t>: Fo</w:t>
+      </w:r>
+      <w:r>
+        <w:rPr>
+          <w:rFonts w:asciiTheme="majorHAnsi" w:hAnsiTheme="majorHAnsi" w:cstheme="majorHAnsi"/>
+          <w:sz w:val="20"/>
+          <w:szCs w:val="20"/>
+        </w:rPr>
+        <w:t xml:space="preserve">ram usadas estas três linguagens para criar a interface do utilizador, porque são a mais usadas no desenvolvimento de aplicações </w:t>
+      </w:r>
+      <w:r>
+        <w:rPr>
+          <w:rFonts w:asciiTheme="majorHAnsi" w:hAnsiTheme="majorHAnsi" w:cstheme="majorHAnsi"/>
+          <w:i/>
+          <w:iCs/>
+          <w:sz w:val="20"/>
+          <w:szCs w:val="20"/>
+        </w:rPr>
+        <w:t>web</w:t>
+      </w:r>
+      <w:r>
+        <w:rPr>
+          <w:rFonts w:asciiTheme="majorHAnsi" w:hAnsiTheme="majorHAnsi" w:cstheme="majorHAnsi"/>
+          <w:sz w:val="20"/>
+          <w:szCs w:val="20"/>
+        </w:rPr>
+        <w:t>.</w:t>
       </w:r>
     </w:p>
     <w:p>
@@ -2958,6 +2996,506 @@
           <w:szCs w:val="20"/>
         </w:rPr>
       </w:pPr>
+      <w:r>
+        <w:rPr>
+          <w:rFonts w:asciiTheme="majorHAnsi" w:hAnsiTheme="majorHAnsi" w:cstheme="majorHAnsi"/>
+          <w:sz w:val="20"/>
+          <w:szCs w:val="20"/>
+        </w:rPr>
+        <w:t>- C#</w:t>
+      </w:r>
+      <w:r>
+        <w:rPr>
+          <w:rFonts w:asciiTheme="majorHAnsi" w:hAnsiTheme="majorHAnsi" w:cstheme="majorHAnsi"/>
+          <w:sz w:val="20"/>
+          <w:szCs w:val="20"/>
+        </w:rPr>
+        <w:t>: A sua escol</w:t>
+      </w:r>
+      <w:r>
+        <w:rPr>
+          <w:rFonts w:asciiTheme="majorHAnsi" w:hAnsiTheme="majorHAnsi" w:cstheme="majorHAnsi"/>
+          <w:sz w:val="20"/>
+          <w:szCs w:val="20"/>
+        </w:rPr>
+        <w:t xml:space="preserve">ha foi determinada pela prévia utilização na formação em contexto de trabalho. A facilidade da utilização desta linguagem também fez parte da escolha. Foi usada na lógica </w:t>
+      </w:r>
+      <w:r>
+        <w:rPr>
+          <w:rFonts w:asciiTheme="majorHAnsi" w:hAnsiTheme="majorHAnsi" w:cstheme="majorHAnsi"/>
+          <w:sz w:val="20"/>
+          <w:szCs w:val="20"/>
+        </w:rPr>
+        <w:t xml:space="preserve">do </w:t>
+      </w:r>
+      <w:r>
+        <w:rPr>
+          <w:rFonts w:asciiTheme="majorHAnsi" w:hAnsiTheme="majorHAnsi" w:cstheme="majorHAnsi"/>
+          <w:i/>
+          <w:iCs/>
+          <w:sz w:val="20"/>
+          <w:szCs w:val="20"/>
+        </w:rPr>
+        <w:t>website</w:t>
+      </w:r>
+      <w:r>
+        <w:rPr>
+          <w:rFonts w:asciiTheme="majorHAnsi" w:hAnsiTheme="majorHAnsi" w:cstheme="majorHAnsi"/>
+          <w:sz w:val="20"/>
+          <w:szCs w:val="20"/>
+        </w:rPr>
+        <w:t>.</w:t>
+      </w:r>
+    </w:p>
+    <w:p>
+      <w:pPr>
+        <w:ind w:left="0"/>
+        <w:jc w:val="left"/>
+        <w:rPr>
+          <w:rFonts w:asciiTheme="majorHAnsi" w:hAnsiTheme="majorHAnsi" w:cstheme="majorHAnsi"/>
+          <w:sz w:val="20"/>
+          <w:szCs w:val="20"/>
+        </w:rPr>
+      </w:pPr>
+      <w:r>
+        <w:rPr>
+          <w:rFonts w:asciiTheme="majorHAnsi" w:hAnsiTheme="majorHAnsi" w:cstheme="majorHAnsi"/>
+          <w:sz w:val="20"/>
+          <w:szCs w:val="20"/>
+        </w:rPr>
+        <w:t>- ASP.NET Core MVC 6</w:t>
+      </w:r>
+      <w:r>
+        <w:rPr>
+          <w:rFonts w:asciiTheme="majorHAnsi" w:hAnsiTheme="majorHAnsi" w:cstheme="majorHAnsi"/>
+          <w:sz w:val="20"/>
+          <w:szCs w:val="20"/>
+        </w:rPr>
+        <w:t>:</w:t>
+      </w:r>
+    </w:p>
+    <w:p>
+      <w:pPr>
+        <w:ind w:left="0"/>
+        <w:jc w:val="left"/>
+        <w:rPr>
+          <w:rFonts w:asciiTheme="majorHAnsi" w:hAnsiTheme="majorHAnsi" w:cstheme="majorHAnsi"/>
+          <w:sz w:val="20"/>
+          <w:szCs w:val="20"/>
+        </w:rPr>
+      </w:pPr>
+      <w:r>
+        <w:rPr>
+          <w:rFonts w:asciiTheme="majorHAnsi" w:hAnsiTheme="majorHAnsi" w:cstheme="majorHAnsi"/>
+          <w:sz w:val="20"/>
+          <w:szCs w:val="20"/>
+        </w:rPr>
+        <w:t>- SQL Server</w:t>
+      </w:r>
+    </w:p>
+    <w:p>
+      <w:pPr>
+        <w:ind w:left="0"/>
+        <w:jc w:val="left"/>
+        <w:rPr>
+          <w:rFonts w:asciiTheme="majorHAnsi" w:hAnsiTheme="majorHAnsi" w:cstheme="majorHAnsi"/>
+          <w:sz w:val="20"/>
+          <w:szCs w:val="20"/>
+        </w:rPr>
+      </w:pPr>
+      <w:r>
+        <w:rPr>
+          <w:rFonts w:asciiTheme="majorHAnsi" w:hAnsiTheme="majorHAnsi" w:cstheme="majorHAnsi"/>
+          <w:sz w:val="20"/>
+          <w:szCs w:val="20"/>
+        </w:rPr>
+        <w:t xml:space="preserve">- Microsoft </w:t>
+      </w:r>
+      <w:proofErr w:type="spellStart"/>
+      <w:r>
+        <w:rPr>
+          <w:rFonts w:asciiTheme="majorHAnsi" w:hAnsiTheme="majorHAnsi" w:cstheme="majorHAnsi"/>
+          <w:sz w:val="20"/>
+          <w:szCs w:val="20"/>
+        </w:rPr>
+        <w:t>Azure</w:t>
+      </w:r>
+      <w:proofErr w:type="spellEnd"/>
+      <w:r>
+        <w:rPr>
+          <w:rFonts w:asciiTheme="majorHAnsi" w:hAnsiTheme="majorHAnsi" w:cstheme="majorHAnsi"/>
+          <w:sz w:val="20"/>
+          <w:szCs w:val="20"/>
+        </w:rPr>
+        <w:t xml:space="preserve"> -&gt; App </w:t>
+      </w:r>
+      <w:proofErr w:type="spellStart"/>
+      <w:r>
+        <w:rPr>
+          <w:rFonts w:asciiTheme="majorHAnsi" w:hAnsiTheme="majorHAnsi" w:cstheme="majorHAnsi"/>
+          <w:sz w:val="20"/>
+          <w:szCs w:val="20"/>
+        </w:rPr>
+        <w:t>service</w:t>
+      </w:r>
+      <w:proofErr w:type="spellEnd"/>
+      <w:r>
+        <w:rPr>
+          <w:rFonts w:asciiTheme="majorHAnsi" w:hAnsiTheme="majorHAnsi" w:cstheme="majorHAnsi"/>
+          <w:sz w:val="20"/>
+          <w:szCs w:val="20"/>
+        </w:rPr>
+        <w:t>: P</w:t>
+      </w:r>
+      <w:r>
+        <w:rPr>
+          <w:rFonts w:asciiTheme="majorHAnsi" w:hAnsiTheme="majorHAnsi" w:cstheme="majorHAnsi"/>
+          <w:sz w:val="20"/>
+          <w:szCs w:val="20"/>
+        </w:rPr>
+        <w:t xml:space="preserve">ela preferência dos serviços Microsoft, foi escolhida as soluções da </w:t>
+      </w:r>
+      <w:proofErr w:type="spellStart"/>
+      <w:r>
+        <w:rPr>
+          <w:rFonts w:asciiTheme="majorHAnsi" w:hAnsiTheme="majorHAnsi" w:cstheme="majorHAnsi"/>
+          <w:sz w:val="20"/>
+          <w:szCs w:val="20"/>
+        </w:rPr>
+        <w:t>Azure</w:t>
+      </w:r>
+      <w:proofErr w:type="spellEnd"/>
+      <w:r>
+        <w:rPr>
+          <w:rFonts w:asciiTheme="majorHAnsi" w:hAnsiTheme="majorHAnsi" w:cstheme="majorHAnsi"/>
+          <w:sz w:val="20"/>
+          <w:szCs w:val="20"/>
+        </w:rPr>
+        <w:t xml:space="preserve"> para hospedar o </w:t>
+      </w:r>
+      <w:r>
+        <w:rPr>
+          <w:rFonts w:asciiTheme="majorHAnsi" w:hAnsiTheme="majorHAnsi" w:cstheme="majorHAnsi"/>
+          <w:i/>
+          <w:iCs/>
+          <w:sz w:val="20"/>
+          <w:szCs w:val="20"/>
+        </w:rPr>
+        <w:t>website</w:t>
+      </w:r>
+      <w:r>
+        <w:rPr>
+          <w:rFonts w:asciiTheme="majorHAnsi" w:hAnsiTheme="majorHAnsi" w:cstheme="majorHAnsi"/>
+          <w:sz w:val="20"/>
+          <w:szCs w:val="20"/>
+        </w:rPr>
+        <w:t>.</w:t>
+      </w:r>
+    </w:p>
+    <w:p>
+      <w:pPr>
+        <w:ind w:left="0"/>
+        <w:jc w:val="left"/>
+        <w:rPr>
+          <w:rFonts w:asciiTheme="majorHAnsi" w:hAnsiTheme="majorHAnsi" w:cstheme="majorHAnsi"/>
+          <w:sz w:val="20"/>
+          <w:szCs w:val="20"/>
+        </w:rPr>
+      </w:pPr>
+      <w:r>
+        <w:rPr>
+          <w:rFonts w:asciiTheme="majorHAnsi" w:hAnsiTheme="majorHAnsi" w:cstheme="majorHAnsi"/>
+          <w:sz w:val="20"/>
+          <w:szCs w:val="20"/>
+        </w:rPr>
+        <w:t>- Visual Studio 2022</w:t>
+      </w:r>
+      <w:r>
+        <w:rPr>
+          <w:rFonts w:asciiTheme="majorHAnsi" w:hAnsiTheme="majorHAnsi" w:cstheme="majorHAnsi"/>
+          <w:sz w:val="20"/>
+          <w:szCs w:val="20"/>
+        </w:rPr>
+        <w:t xml:space="preserve">: </w:t>
+      </w:r>
+    </w:p>
+    <w:p>
+      <w:pPr>
+        <w:ind w:left="0"/>
+        <w:jc w:val="left"/>
+        <w:rPr>
+          <w:rFonts w:asciiTheme="majorHAnsi" w:hAnsiTheme="majorHAnsi" w:cstheme="majorHAnsi"/>
+          <w:sz w:val="20"/>
+          <w:szCs w:val="20"/>
+        </w:rPr>
+      </w:pPr>
+      <w:r>
+        <w:rPr>
+          <w:rFonts w:asciiTheme="majorHAnsi" w:hAnsiTheme="majorHAnsi" w:cstheme="majorHAnsi"/>
+          <w:sz w:val="20"/>
+          <w:szCs w:val="20"/>
+        </w:rPr>
+        <w:t xml:space="preserve">- </w:t>
+      </w:r>
+      <w:proofErr w:type="spellStart"/>
+      <w:r>
+        <w:rPr>
+          <w:rFonts w:asciiTheme="majorHAnsi" w:hAnsiTheme="majorHAnsi" w:cstheme="majorHAnsi"/>
+          <w:sz w:val="20"/>
+          <w:szCs w:val="20"/>
+        </w:rPr>
+        <w:t>BootstrapMade</w:t>
+      </w:r>
+      <w:proofErr w:type="spellEnd"/>
+      <w:r>
+        <w:rPr>
+          <w:rFonts w:asciiTheme="majorHAnsi" w:hAnsiTheme="majorHAnsi" w:cstheme="majorHAnsi"/>
+          <w:sz w:val="20"/>
+          <w:szCs w:val="20"/>
+        </w:rPr>
+        <w:t xml:space="preserve">. </w:t>
+      </w:r>
+      <w:r>
+        <w:rPr>
+          <w:rFonts w:asciiTheme="majorHAnsi" w:hAnsiTheme="majorHAnsi" w:cstheme="majorHAnsi"/>
+          <w:sz w:val="20"/>
+          <w:szCs w:val="20"/>
+          <w:lang w:val="en-GB"/>
+        </w:rPr>
+        <w:t>Layout Maxim</w:t>
+      </w:r>
+    </w:p>
+    <w:p>
+      <w:pPr>
+        <w:ind w:left="0"/>
+        <w:jc w:val="left"/>
+        <w:rPr>
+          <w:rFonts w:asciiTheme="majorHAnsi" w:hAnsiTheme="majorHAnsi" w:cstheme="majorHAnsi"/>
+          <w:sz w:val="20"/>
+          <w:szCs w:val="20"/>
+          <w:lang w:val="en-GB"/>
+        </w:rPr>
+      </w:pPr>
+      <w:r>
+        <w:rPr>
+          <w:rFonts w:asciiTheme="majorHAnsi" w:hAnsiTheme="majorHAnsi" w:cstheme="majorHAnsi"/>
+          <w:sz w:val="20"/>
+          <w:szCs w:val="20"/>
+          <w:lang w:val="en-GB"/>
+        </w:rPr>
+        <w:t>-</w:t>
+      </w:r>
+      <w:r>
+        <w:rPr>
+          <w:rFonts w:asciiTheme="majorHAnsi" w:hAnsiTheme="majorHAnsi" w:cstheme="majorHAnsi"/>
+          <w:sz w:val="20"/>
+          <w:szCs w:val="20"/>
+          <w:lang w:val="en-GB"/>
+        </w:rPr>
+        <w:t xml:space="preserve"> </w:t>
+      </w:r>
+      <w:r>
+        <w:rPr>
+          <w:rFonts w:asciiTheme="majorHAnsi" w:hAnsiTheme="majorHAnsi" w:cstheme="majorHAnsi"/>
+          <w:sz w:val="20"/>
+          <w:szCs w:val="20"/>
+          <w:lang w:val="en-GB"/>
+        </w:rPr>
+        <w:t>LIBS: Bootstrap v5.2.3, Bootstrap Icons, Box Icons, F</w:t>
+      </w:r>
+      <w:r>
+        <w:rPr>
+          <w:rFonts w:asciiTheme="majorHAnsi" w:hAnsiTheme="majorHAnsi" w:cstheme="majorHAnsi"/>
+          <w:sz w:val="20"/>
+          <w:szCs w:val="20"/>
+          <w:lang w:val="en-GB"/>
+        </w:rPr>
+        <w:t xml:space="preserve">ont Awesome, </w:t>
+      </w:r>
+      <w:r>
+        <w:rPr>
+          <w:rFonts w:asciiTheme="majorHAnsi" w:hAnsiTheme="majorHAnsi" w:cstheme="majorHAnsi"/>
+          <w:sz w:val="20"/>
+          <w:szCs w:val="20"/>
+          <w:lang w:val="en-GB"/>
+        </w:rPr>
+        <w:t xml:space="preserve">AOS, Swiper, </w:t>
+      </w:r>
+      <w:proofErr w:type="spellStart"/>
+      <w:r>
+        <w:rPr>
+          <w:rFonts w:asciiTheme="majorHAnsi" w:hAnsiTheme="majorHAnsi" w:cstheme="majorHAnsi"/>
+          <w:sz w:val="20"/>
+          <w:szCs w:val="20"/>
+          <w:lang w:val="en-GB"/>
+        </w:rPr>
+        <w:t>GLightBox</w:t>
+      </w:r>
+      <w:proofErr w:type="spellEnd"/>
+      <w:r>
+        <w:rPr>
+          <w:rFonts w:asciiTheme="majorHAnsi" w:hAnsiTheme="majorHAnsi" w:cstheme="majorHAnsi"/>
+          <w:sz w:val="20"/>
+          <w:szCs w:val="20"/>
+          <w:lang w:val="en-GB"/>
+        </w:rPr>
+        <w:t xml:space="preserve">, Isotope-layout, </w:t>
+      </w:r>
+      <w:proofErr w:type="spellStart"/>
+      <w:r>
+        <w:rPr>
+          <w:rFonts w:asciiTheme="majorHAnsi" w:hAnsiTheme="majorHAnsi" w:cstheme="majorHAnsi"/>
+          <w:sz w:val="20"/>
+          <w:szCs w:val="20"/>
+          <w:lang w:val="en-GB"/>
+        </w:rPr>
+        <w:t>jquery</w:t>
+      </w:r>
+      <w:proofErr w:type="spellEnd"/>
+      <w:r>
+        <w:rPr>
+          <w:rFonts w:asciiTheme="majorHAnsi" w:hAnsiTheme="majorHAnsi" w:cstheme="majorHAnsi"/>
+          <w:sz w:val="20"/>
+          <w:szCs w:val="20"/>
+          <w:lang w:val="en-GB"/>
+        </w:rPr>
+        <w:t>.</w:t>
+      </w:r>
+    </w:p>
+    <w:p>
+      <w:pPr>
+        <w:ind w:left="0"/>
+        <w:jc w:val="left"/>
+        <w:rPr>
+          <w:rFonts w:asciiTheme="majorHAnsi" w:hAnsiTheme="majorHAnsi" w:cstheme="majorHAnsi"/>
+          <w:sz w:val="20"/>
+          <w:szCs w:val="20"/>
+        </w:rPr>
+      </w:pPr>
+      <w:r>
+        <w:rPr>
+          <w:rFonts w:asciiTheme="majorHAnsi" w:hAnsiTheme="majorHAnsi" w:cstheme="majorHAnsi"/>
+          <w:sz w:val="20"/>
+          <w:szCs w:val="20"/>
+        </w:rPr>
+        <w:t>- IbanNet</w:t>
+      </w:r>
+      <w:r>
+        <w:rPr>
+          <w:rFonts w:asciiTheme="majorHAnsi" w:hAnsiTheme="majorHAnsi" w:cstheme="majorHAnsi"/>
+          <w:sz w:val="20"/>
+          <w:szCs w:val="20"/>
+        </w:rPr>
+        <w:t>: Verificação de I</w:t>
+      </w:r>
+      <w:r>
+        <w:rPr>
+          <w:rFonts w:asciiTheme="majorHAnsi" w:hAnsiTheme="majorHAnsi" w:cstheme="majorHAnsi"/>
+          <w:sz w:val="20"/>
+          <w:szCs w:val="20"/>
+        </w:rPr>
+        <w:t>BAN. Grande variedade de países.</w:t>
+      </w:r>
+    </w:p>
+    <w:p>
+      <w:pPr>
+        <w:ind w:left="0"/>
+        <w:jc w:val="left"/>
+        <w:rPr>
+          <w:rFonts w:asciiTheme="majorHAnsi" w:hAnsiTheme="majorHAnsi" w:cstheme="majorHAnsi"/>
+          <w:sz w:val="20"/>
+          <w:szCs w:val="20"/>
+        </w:rPr>
+      </w:pPr>
+      <w:r>
+        <w:rPr>
+          <w:rFonts w:asciiTheme="majorHAnsi" w:hAnsiTheme="majorHAnsi" w:cstheme="majorHAnsi"/>
+          <w:sz w:val="20"/>
+          <w:szCs w:val="20"/>
+        </w:rPr>
+        <w:t xml:space="preserve">- </w:t>
+      </w:r>
+      <w:proofErr w:type="spellStart"/>
+      <w:r>
+        <w:rPr>
+          <w:rFonts w:asciiTheme="majorHAnsi" w:hAnsiTheme="majorHAnsi" w:cstheme="majorHAnsi"/>
+          <w:sz w:val="20"/>
+          <w:szCs w:val="20"/>
+        </w:rPr>
+        <w:t>EntityFrameworkCore</w:t>
+      </w:r>
+      <w:proofErr w:type="spellEnd"/>
+      <w:r>
+        <w:rPr>
+          <w:rFonts w:asciiTheme="majorHAnsi" w:hAnsiTheme="majorHAnsi" w:cstheme="majorHAnsi"/>
+          <w:sz w:val="20"/>
+          <w:szCs w:val="20"/>
+        </w:rPr>
+        <w:t xml:space="preserve">: Facilitação para a conexão à base de dados e das </w:t>
+      </w:r>
+      <w:proofErr w:type="spellStart"/>
+      <w:r>
+        <w:rPr>
+          <w:rFonts w:asciiTheme="majorHAnsi" w:hAnsiTheme="majorHAnsi" w:cstheme="majorHAnsi"/>
+          <w:sz w:val="20"/>
+          <w:szCs w:val="20"/>
+        </w:rPr>
+        <w:t>queries</w:t>
+      </w:r>
+      <w:proofErr w:type="spellEnd"/>
+      <w:r>
+        <w:rPr>
+          <w:rFonts w:asciiTheme="majorHAnsi" w:hAnsiTheme="majorHAnsi" w:cstheme="majorHAnsi"/>
+          <w:sz w:val="20"/>
+          <w:szCs w:val="20"/>
+        </w:rPr>
+        <w:t>.</w:t>
+      </w:r>
+    </w:p>
+    <w:p>
+      <w:pPr>
+        <w:ind w:left="0"/>
+        <w:jc w:val="left"/>
+        <w:rPr>
+          <w:rFonts w:asciiTheme="majorHAnsi" w:hAnsiTheme="majorHAnsi" w:cstheme="majorHAnsi"/>
+          <w:sz w:val="20"/>
+          <w:szCs w:val="20"/>
+        </w:rPr>
+      </w:pPr>
+      <w:r>
+        <w:rPr>
+          <w:rFonts w:asciiTheme="majorHAnsi" w:hAnsiTheme="majorHAnsi" w:cstheme="majorHAnsi"/>
+          <w:sz w:val="20"/>
+          <w:szCs w:val="20"/>
+        </w:rPr>
+        <w:t xml:space="preserve">- </w:t>
+      </w:r>
+      <w:proofErr w:type="spellStart"/>
+      <w:r>
+        <w:rPr>
+          <w:rFonts w:asciiTheme="majorHAnsi" w:hAnsiTheme="majorHAnsi" w:cstheme="majorHAnsi"/>
+          <w:sz w:val="20"/>
+          <w:szCs w:val="20"/>
+        </w:rPr>
+        <w:t>NETCore</w:t>
+      </w:r>
+      <w:r>
+        <w:rPr>
+          <w:rFonts w:asciiTheme="majorHAnsi" w:hAnsiTheme="majorHAnsi" w:cstheme="majorHAnsi"/>
+          <w:sz w:val="20"/>
+          <w:szCs w:val="20"/>
+        </w:rPr>
+        <w:t>.MailKit</w:t>
+      </w:r>
+      <w:proofErr w:type="spellEnd"/>
+      <w:r>
+        <w:rPr>
+          <w:rFonts w:asciiTheme="majorHAnsi" w:hAnsiTheme="majorHAnsi" w:cstheme="majorHAnsi"/>
+          <w:sz w:val="20"/>
+          <w:szCs w:val="20"/>
+        </w:rPr>
+        <w:t>: Abstração para o envio de emails.</w:t>
+      </w:r>
     </w:p>
     <w:p>
       <w:pPr>
@@ -3290,7 +3828,21 @@
         <w:rPr>
           <w:rFonts w:asciiTheme="majorHAnsi" w:hAnsiTheme="majorHAnsi" w:cstheme="majorHAnsi"/>
         </w:rPr>
-        <w:t xml:space="preserve"> e outros detalhes técnico que possam ajudar a construir a funcionalidade, por ex: as </w:t>
+        <w:t xml:space="preserve"> e outros detalhes técnico que possam ajudar a construir a funcionalidade, por </w:t>
+      </w:r>
+      <w:proofErr w:type="spellStart"/>
+      <w:r>
+        <w:rPr>
+          <w:rFonts w:asciiTheme="majorHAnsi" w:hAnsiTheme="majorHAnsi" w:cstheme="majorHAnsi"/>
+        </w:rPr>
+        <w:t>ex</w:t>
+      </w:r>
+      <w:proofErr w:type="spellEnd"/>
+      <w:r>
+        <w:rPr>
+          <w:rFonts w:asciiTheme="majorHAnsi" w:hAnsiTheme="majorHAnsi" w:cstheme="majorHAnsi"/>
+        </w:rPr>
+        <w:t xml:space="preserve">: as </w:t>
       </w:r>
       <w:r>
         <w:rPr>
@@ -3568,11 +4120,19 @@
           <w:rFonts w:asciiTheme="majorHAnsi" w:hAnsiTheme="majorHAnsi" w:cstheme="majorHAnsi"/>
         </w:rPr>
       </w:pPr>
-      <w:r>
-        <w:rPr>
-          <w:rFonts w:asciiTheme="majorHAnsi" w:hAnsiTheme="majorHAnsi" w:cstheme="majorHAnsi"/>
-        </w:rPr>
-        <w:t>Aspectos lógicos e internos do software</w:t>
+      <w:proofErr w:type="spellStart"/>
+      <w:r>
+        <w:rPr>
+          <w:rFonts w:asciiTheme="majorHAnsi" w:hAnsiTheme="majorHAnsi" w:cstheme="majorHAnsi"/>
+        </w:rPr>
+        <w:t>Aspectos</w:t>
+      </w:r>
+      <w:proofErr w:type="spellEnd"/>
+      <w:r>
+        <w:rPr>
+          <w:rFonts w:asciiTheme="majorHAnsi" w:hAnsiTheme="majorHAnsi" w:cstheme="majorHAnsi"/>
+        </w:rPr>
+        <w:t xml:space="preserve"> lógicos e internos do software</w:t>
       </w:r>
       <w:r>
         <w:rPr>
@@ -3708,7 +4268,21 @@
         <w:rPr>
           <w:rFonts w:asciiTheme="majorHAnsi" w:hAnsiTheme="majorHAnsi" w:cstheme="majorHAnsi"/>
         </w:rPr>
-        <w:t xml:space="preserve"> um a reflexão</w:t>
+        <w:t xml:space="preserve"> </w:t>
+      </w:r>
+      <w:proofErr w:type="gramStart"/>
+      <w:r>
+        <w:rPr>
+          <w:rFonts w:asciiTheme="majorHAnsi" w:hAnsiTheme="majorHAnsi" w:cstheme="majorHAnsi"/>
+        </w:rPr>
+        <w:t>um a</w:t>
+      </w:r>
+      <w:proofErr w:type="gramEnd"/>
+      <w:r>
+        <w:rPr>
+          <w:rFonts w:asciiTheme="majorHAnsi" w:hAnsiTheme="majorHAnsi" w:cstheme="majorHAnsi"/>
+        </w:rPr>
+        <w:t xml:space="preserve"> reflexão</w:t>
       </w:r>
       <w:r>
         <w:rPr>
@@ -3838,12 +4412,42 @@
         </w:rPr>
         <w:t>Usar as normas APA (</w:t>
       </w:r>
-      <w:r>
-        <w:rPr>
-          <w:rFonts w:asciiTheme="majorHAnsi" w:hAnsiTheme="majorHAnsi" w:cstheme="majorHAnsi"/>
-        </w:rPr>
-        <w:t>American Psychological Association</w:t>
-      </w:r>
+      <w:proofErr w:type="spellStart"/>
+      <w:r>
+        <w:rPr>
+          <w:rFonts w:asciiTheme="majorHAnsi" w:hAnsiTheme="majorHAnsi" w:cstheme="majorHAnsi"/>
+        </w:rPr>
+        <w:t>American</w:t>
+      </w:r>
+      <w:proofErr w:type="spellEnd"/>
+      <w:r>
+        <w:rPr>
+          <w:rFonts w:asciiTheme="majorHAnsi" w:hAnsiTheme="majorHAnsi" w:cstheme="majorHAnsi"/>
+        </w:rPr>
+        <w:t xml:space="preserve"> </w:t>
+      </w:r>
+      <w:proofErr w:type="spellStart"/>
+      <w:r>
+        <w:rPr>
+          <w:rFonts w:asciiTheme="majorHAnsi" w:hAnsiTheme="majorHAnsi" w:cstheme="majorHAnsi"/>
+        </w:rPr>
+        <w:t>Psychological</w:t>
+      </w:r>
+      <w:proofErr w:type="spellEnd"/>
+      <w:r>
+        <w:rPr>
+          <w:rFonts w:asciiTheme="majorHAnsi" w:hAnsiTheme="majorHAnsi" w:cstheme="majorHAnsi"/>
+        </w:rPr>
+        <w:t xml:space="preserve"> </w:t>
+      </w:r>
+      <w:proofErr w:type="spellStart"/>
+      <w:r>
+        <w:rPr>
+          <w:rFonts w:asciiTheme="majorHAnsi" w:hAnsiTheme="majorHAnsi" w:cstheme="majorHAnsi"/>
+        </w:rPr>
+        <w:t>Association</w:t>
+      </w:r>
+      <w:proofErr w:type="spellEnd"/>
       <w:r>
         <w:rPr>
           <w:rFonts w:asciiTheme="majorHAnsi" w:hAnsiTheme="majorHAnsi" w:cstheme="majorHAnsi"/>
@@ -4407,6 +5011,27 @@
 <file path=word/numbering.xml><?xml version="1.0" encoding="utf-8"?>
 <w:numbering xmlns:wpc="http://schemas.microsoft.com/office/word/2010/wordprocessingCanvas" xmlns:cx="http://schemas.microsoft.com/office/drawing/2014/chartex" xmlns:cx1="http://schemas.microsoft.com/office/drawing/2015/9/8/chartex" xmlns:cx2="http://schemas.microsoft.com/office/drawing/2015/10/21/chartex" xmlns:cx3="http://schemas.microsoft.com/office/drawing/2016/5/9/chartex" xmlns:cx4="http://schemas.microsoft.com/office/drawing/2016/5/10/chartex" xmlns:cx5="http://schemas.microsoft.com/office/drawing/2016/5/11/chartex" xmlns:cx6="http://schemas.microsoft.com/office/drawing/2016/5/12/chartex" xmlns:cx7="http://schemas.microsoft.com/office/drawing/2016/5/13/chartex" xmlns:cx8="http://schemas.microsoft.com/office/drawing/2016/5/14/chartex" xmlns:mc="http://schemas.openxmlformats.org/markup-compatibility/2006" xmlns:aink="http://schemas.microsoft.com/office/drawing/2016/ink" xmlns:am3d="http://schemas.microsoft.com/office/drawing/2017/model3d" xmlns:o="urn:schemas-microsoft-com:office:office" xmlns:oel="http://schemas.microsoft.com/office/2019/extlst" xmlns:r="http://schemas.openxmlformats.org/officeDocument/2006/relationships" xmlns:m="http://schemas.openxmlformats.org/officeDocument/2006/math" xmlns:v="urn:schemas-microsoft-com:vml" xmlns:wp14="http://schemas.microsoft.com/office/word/2010/wordprocessingDrawing" xmlns:wp="http://schemas.openxmlformats.org/drawingml/2006/wordprocessingDrawing" xmlns:w10="urn:schemas-microsoft-com:office:word" xmlns:w="http://schemas.openxmlformats.org/wordprocessingml/2006/main" xmlns:w14="http://schemas.microsoft.com/office/word/2010/wordml" xmlns:w15="http://schemas.microsoft.com/office/word/2012/wordml" xmlns:w16cex="http://schemas.microsoft.com/office/word/2018/wordml/cex" xmlns:w16cid="http://schemas.microsoft.com/office/word/2016/wordml/cid" xmlns:w16="http://schemas.microsoft.com/office/word/2018/wordml" xmlns:w16sdtdh="http://schemas.microsoft.com/office/word/2020/wordml/sdtdatahash" xmlns:w16se="http://schemas.microsoft.com/office/word/2015/wordml/symex" xmlns:wpg="http://schemas.microsoft.com/office/word/2010/wordprocessingGroup" xmlns:wpi="http://schemas.microsoft.com/office/word/2010/wordprocessingInk" xmlns:wne="http://schemas.microsoft.com/office/word/2006/wordml" xmlns:wps="http://schemas.microsoft.com/office/word/2010/wordprocessingShape" mc:Ignorable="w14 w15 w16se w16cid w16 w16cex w16sdtdh wp14">
   <w:abstractNum w:abstractNumId="0" w15:restartNumberingAfterBreak="0">
+    <w:nsid w:val="FFFFFF89"/>
+    <w:multiLevelType w:val="singleLevel"/>
+    <w:tmpl w:val="E04A2DF4"/>
+    <w:lvl w:ilvl="0">
+      <w:start w:val="1"/>
+      <w:numFmt w:val="bullet"/>
+      <w:pStyle w:val="ListBullet"/>
+      <w:lvlText w:val=""/>
+      <w:lvlJc w:val="left"/>
+      <w:pPr>
+        <w:tabs>
+          <w:tab w:val="num" w:pos="360"/>
+        </w:tabs>
+        <w:ind w:left="360" w:hanging="360"/>
+      </w:pPr>
+      <w:rPr>
+        <w:rFonts w:ascii="Symbol" w:hAnsi="Symbol" w:hint="default"/>
+      </w:rPr>
+    </w:lvl>
+  </w:abstractNum>
+  <w:abstractNum w:abstractNumId="1" w15:restartNumberingAfterBreak="0">
     <w:nsid w:val="029F4247"/>
     <w:multiLevelType w:val="multilevel"/>
     <w:tmpl w:val="BEEE6200"/>
@@ -4498,7 +5123,7 @@
       </w:pPr>
     </w:lvl>
   </w:abstractNum>
-  <w:abstractNum w:abstractNumId="1" w15:restartNumberingAfterBreak="0">
+  <w:abstractNum w:abstractNumId="2" w15:restartNumberingAfterBreak="0">
     <w:nsid w:val="12E91EAA"/>
     <w:multiLevelType w:val="multilevel"/>
     <w:tmpl w:val="C80623D4"/>
@@ -4586,7 +5211,7 @@
       </w:pPr>
     </w:lvl>
   </w:abstractNum>
-  <w:abstractNum w:abstractNumId="2" w15:restartNumberingAfterBreak="0">
+  <w:abstractNum w:abstractNumId="3" w15:restartNumberingAfterBreak="0">
     <w:nsid w:val="2F365C3F"/>
     <w:multiLevelType w:val="hybridMultilevel"/>
     <w:tmpl w:val="50AC541C"/>
@@ -4699,7 +5324,7 @@
       </w:rPr>
     </w:lvl>
   </w:abstractNum>
-  <w:abstractNum w:abstractNumId="3" w15:restartNumberingAfterBreak="0">
+  <w:abstractNum w:abstractNumId="4" w15:restartNumberingAfterBreak="0">
     <w:nsid w:val="3ADB113F"/>
     <w:multiLevelType w:val="multilevel"/>
     <w:tmpl w:val="901AC84E"/>
@@ -4788,7 +5413,7 @@
       </w:pPr>
     </w:lvl>
   </w:abstractNum>
-  <w:abstractNum w:abstractNumId="4" w15:restartNumberingAfterBreak="0">
+  <w:abstractNum w:abstractNumId="5" w15:restartNumberingAfterBreak="0">
     <w:nsid w:val="41523589"/>
     <w:multiLevelType w:val="multilevel"/>
     <w:tmpl w:val="BEEE6200"/>
@@ -4880,7 +5505,7 @@
       </w:pPr>
     </w:lvl>
   </w:abstractNum>
-  <w:abstractNum w:abstractNumId="5" w15:restartNumberingAfterBreak="0">
+  <w:abstractNum w:abstractNumId="6" w15:restartNumberingAfterBreak="0">
     <w:nsid w:val="63917500"/>
     <w:multiLevelType w:val="multilevel"/>
     <w:tmpl w:val="BEEE6200"/>
@@ -4972,7 +5597,7 @@
       </w:pPr>
     </w:lvl>
   </w:abstractNum>
-  <w:abstractNum w:abstractNumId="6" w15:restartNumberingAfterBreak="0">
+  <w:abstractNum w:abstractNumId="7" w15:restartNumberingAfterBreak="0">
     <w:nsid w:val="6A8B16B1"/>
     <w:multiLevelType w:val="hybridMultilevel"/>
     <w:tmpl w:val="84C2A01C"/>
@@ -5085,7 +5710,7 @@
       </w:rPr>
     </w:lvl>
   </w:abstractNum>
-  <w:abstractNum w:abstractNumId="7" w15:restartNumberingAfterBreak="0">
+  <w:abstractNum w:abstractNumId="8" w15:restartNumberingAfterBreak="0">
     <w:nsid w:val="6D7C7D9A"/>
     <w:multiLevelType w:val="hybridMultilevel"/>
     <w:tmpl w:val="C7269B36"/>
@@ -5198,7 +5823,7 @@
       </w:rPr>
     </w:lvl>
   </w:abstractNum>
-  <w:abstractNum w:abstractNumId="8" w15:restartNumberingAfterBreak="0">
+  <w:abstractNum w:abstractNumId="9" w15:restartNumberingAfterBreak="0">
     <w:nsid w:val="7053720F"/>
     <w:multiLevelType w:val="hybridMultilevel"/>
     <w:tmpl w:val="02D898FA"/>
@@ -5311,7 +5936,7 @@
       </w:rPr>
     </w:lvl>
   </w:abstractNum>
-  <w:abstractNum w:abstractNumId="9" w15:restartNumberingAfterBreak="0">
+  <w:abstractNum w:abstractNumId="10" w15:restartNumberingAfterBreak="0">
     <w:nsid w:val="79755841"/>
     <w:multiLevelType w:val="hybridMultilevel"/>
     <w:tmpl w:val="EB441D96"/>
@@ -5425,52 +6050,52 @@
     </w:lvl>
   </w:abstractNum>
   <w:num w:numId="1" w16cid:durableId="459957827">
-    <w:abstractNumId w:val="5"/>
+    <w:abstractNumId w:val="6"/>
   </w:num>
   <w:num w:numId="2" w16cid:durableId="341049768">
+    <w:abstractNumId w:val="4"/>
+  </w:num>
+  <w:num w:numId="3" w16cid:durableId="914361527">
+    <w:abstractNumId w:val="9"/>
+  </w:num>
+  <w:num w:numId="4" w16cid:durableId="486676885">
+    <w:abstractNumId w:val="10"/>
+  </w:num>
+  <w:num w:numId="5" w16cid:durableId="482695619">
     <w:abstractNumId w:val="3"/>
   </w:num>
-  <w:num w:numId="3" w16cid:durableId="914361527">
+  <w:num w:numId="6" w16cid:durableId="1862353447">
     <w:abstractNumId w:val="8"/>
   </w:num>
-  <w:num w:numId="4" w16cid:durableId="486676885">
-    <w:abstractNumId w:val="9"/>
+  <w:num w:numId="7" w16cid:durableId="492993446">
+    <w:abstractNumId w:val="6"/>
   </w:num>
-  <w:num w:numId="5" w16cid:durableId="482695619">
-    <w:abstractNumId w:val="2"/>
+  <w:num w:numId="8" w16cid:durableId="1509053297">
+    <w:abstractNumId w:val="6"/>
   </w:num>
-  <w:num w:numId="6" w16cid:durableId="1862353447">
+  <w:num w:numId="9" w16cid:durableId="1017734965">
+    <w:abstractNumId w:val="6"/>
+  </w:num>
+  <w:num w:numId="10" w16cid:durableId="516306503">
+    <w:abstractNumId w:val="6"/>
+  </w:num>
+  <w:num w:numId="11" w16cid:durableId="254632479">
+    <w:abstractNumId w:val="6"/>
+  </w:num>
+  <w:num w:numId="12" w16cid:durableId="2043363534">
+    <w:abstractNumId w:val="6"/>
+  </w:num>
+  <w:num w:numId="13" w16cid:durableId="631864820">
+    <w:abstractNumId w:val="6"/>
+  </w:num>
+  <w:num w:numId="14" w16cid:durableId="2084177418">
+    <w:abstractNumId w:val="6"/>
+  </w:num>
+  <w:num w:numId="15" w16cid:durableId="1568110952">
     <w:abstractNumId w:val="7"/>
   </w:num>
-  <w:num w:numId="7" w16cid:durableId="492993446">
-    <w:abstractNumId w:val="5"/>
-  </w:num>
-  <w:num w:numId="8" w16cid:durableId="1509053297">
-    <w:abstractNumId w:val="5"/>
-  </w:num>
-  <w:num w:numId="9" w16cid:durableId="1017734965">
-    <w:abstractNumId w:val="5"/>
-  </w:num>
-  <w:num w:numId="10" w16cid:durableId="516306503">
-    <w:abstractNumId w:val="5"/>
-  </w:num>
-  <w:num w:numId="11" w16cid:durableId="254632479">
-    <w:abstractNumId w:val="5"/>
-  </w:num>
-  <w:num w:numId="12" w16cid:durableId="2043363534">
-    <w:abstractNumId w:val="5"/>
-  </w:num>
-  <w:num w:numId="13" w16cid:durableId="631864820">
-    <w:abstractNumId w:val="5"/>
-  </w:num>
-  <w:num w:numId="14" w16cid:durableId="2084177418">
-    <w:abstractNumId w:val="5"/>
-  </w:num>
-  <w:num w:numId="15" w16cid:durableId="1568110952">
+  <w:num w:numId="16" w16cid:durableId="1744911107">
     <w:abstractNumId w:val="6"/>
-  </w:num>
-  <w:num w:numId="16" w16cid:durableId="1744911107">
-    <w:abstractNumId w:val="5"/>
     <w:lvlOverride w:ilvl="0">
       <w:startOverride w:val="1"/>
     </w:lvlOverride>
@@ -5500,18 +6125,21 @@
     </w:lvlOverride>
   </w:num>
   <w:num w:numId="17" w16cid:durableId="978850558">
+    <w:abstractNumId w:val="2"/>
+  </w:num>
+  <w:num w:numId="18" w16cid:durableId="202983644">
+    <w:abstractNumId w:val="5"/>
+  </w:num>
+  <w:num w:numId="19" w16cid:durableId="1142816920">
+    <w:abstractNumId w:val="2"/>
+  </w:num>
+  <w:num w:numId="20" w16cid:durableId="1838762007">
+    <w:abstractNumId w:val="2"/>
+  </w:num>
+  <w:num w:numId="21" w16cid:durableId="1268393307">
     <w:abstractNumId w:val="1"/>
   </w:num>
-  <w:num w:numId="18" w16cid:durableId="202983644">
-    <w:abstractNumId w:val="4"/>
-  </w:num>
-  <w:num w:numId="19" w16cid:durableId="1142816920">
-    <w:abstractNumId w:val="1"/>
-  </w:num>
-  <w:num w:numId="20" w16cid:durableId="1838762007">
-    <w:abstractNumId w:val="1"/>
-  </w:num>
-  <w:num w:numId="21" w16cid:durableId="1268393307">
+  <w:num w:numId="22" w16cid:durableId="274798525">
     <w:abstractNumId w:val="0"/>
   </w:num>
 </w:numbering>
@@ -6291,6 +6919,19 @@
       <w:szCs w:val="32"/>
     </w:rPr>
   </w:style>
+  <w:style w:type="paragraph" w:styleId="ListBullet">
+    <w:name w:val="List Bullet"/>
+    <w:basedOn w:val="Normal"/>
+    <w:uiPriority w:val="99"/>
+    <w:unhideWhenUsed/>
+    <w:rsid w:val="000E22EA"/>
+    <w:pPr>
+      <w:numPr>
+        <w:numId w:val="22"/>
+      </w:numPr>
+      <w:contextualSpacing/>
+    </w:pPr>
+  </w:style>
 </w:styles>
 </file>
 

</xml_diff>